<commit_message>
Ex03: add class diagram and docs file
</commit_message>
<xml_diff>
--- a/EX3/Ex03_ClassDiagram.docx
+++ b/EX3/Ex03_ClassDiagram.docx
@@ -1,6 +1,6 @@
 
 <file path=word/document.xml><?xml version="1.0" encoding="utf-8"?>
-<w:document xmlns:wpc="http://schemas.microsoft.com/office/word/2010/wordprocessingCanvas" xmlns:cx="http://schemas.microsoft.com/office/drawing/2014/chartex" xmlns:cx1="http://schemas.microsoft.com/office/drawing/2015/9/8/chartex" xmlns:mc="http://schemas.openxmlformats.org/markup-compatibility/2006" xmlns:o="urn:schemas-microsoft-com:office:office" xmlns:r="http://schemas.openxmlformats.org/officeDocument/2006/relationships" xmlns:m="http://schemas.openxmlformats.org/officeDocument/2006/math" xmlns:v="urn:schemas-microsoft-com:vml" xmlns:wp14="http://schemas.microsoft.com/office/word/2010/wordprocessingDrawing" xmlns:wp="http://schemas.openxmlformats.org/drawingml/2006/wordprocessingDrawing" xmlns:w10="urn:schemas-microsoft-com:office:word" xmlns:w="http://schemas.openxmlformats.org/wordprocessingml/2006/main" xmlns:w14="http://schemas.microsoft.com/office/word/2010/wordml" xmlns:w15="http://schemas.microsoft.com/office/word/2012/wordml" xmlns:w16se="http://schemas.microsoft.com/office/word/2015/wordml/symex" xmlns:wpg="http://schemas.microsoft.com/office/word/2010/wordprocessingGroup" xmlns:wpi="http://schemas.microsoft.com/office/word/2010/wordprocessingInk" xmlns:wne="http://schemas.microsoft.com/office/word/2006/wordml" xmlns:wps="http://schemas.microsoft.com/office/word/2010/wordprocessingShape" mc:Ignorable="w14 w15 w16se wp14">
+<w:document xmlns:wpc="http://schemas.microsoft.com/office/word/2010/wordprocessingCanvas" xmlns:cx="http://schemas.microsoft.com/office/drawing/2014/chartex" xmlns:cx1="http://schemas.microsoft.com/office/drawing/2015/9/8/chartex" xmlns:cx2="http://schemas.microsoft.com/office/drawing/2015/10/21/chartex" xmlns:cx3="http://schemas.microsoft.com/office/drawing/2016/5/9/chartex" xmlns:cx4="http://schemas.microsoft.com/office/drawing/2016/5/10/chartex" xmlns:cx5="http://schemas.microsoft.com/office/drawing/2016/5/11/chartex" xmlns:cx6="http://schemas.microsoft.com/office/drawing/2016/5/12/chartex" xmlns:cx7="http://schemas.microsoft.com/office/drawing/2016/5/13/chartex" xmlns:cx8="http://schemas.microsoft.com/office/drawing/2016/5/14/chartex" xmlns:mc="http://schemas.openxmlformats.org/markup-compatibility/2006" xmlns:aink="http://schemas.microsoft.com/office/drawing/2016/ink" xmlns:am3d="http://schemas.microsoft.com/office/drawing/2017/model3d" xmlns:o="urn:schemas-microsoft-com:office:office" xmlns:oel="http://schemas.microsoft.com/office/2019/extlst" xmlns:r="http://schemas.openxmlformats.org/officeDocument/2006/relationships" xmlns:m="http://schemas.openxmlformats.org/officeDocument/2006/math" xmlns:v="urn:schemas-microsoft-com:vml" xmlns:wp14="http://schemas.microsoft.com/office/word/2010/wordprocessingDrawing" xmlns:wp="http://schemas.openxmlformats.org/drawingml/2006/wordprocessingDrawing" xmlns:w10="urn:schemas-microsoft-com:office:word" xmlns:w="http://schemas.openxmlformats.org/wordprocessingml/2006/main" xmlns:w14="http://schemas.microsoft.com/office/word/2010/wordml" xmlns:w15="http://schemas.microsoft.com/office/word/2012/wordml" xmlns:w16cex="http://schemas.microsoft.com/office/word/2018/wordml/cex" xmlns:w16cid="http://schemas.microsoft.com/office/word/2016/wordml/cid" xmlns:w16="http://schemas.microsoft.com/office/word/2018/wordml" xmlns:w16du="http://schemas.microsoft.com/office/word/2023/wordml/word16du" xmlns:w16sdtdh="http://schemas.microsoft.com/office/word/2020/wordml/sdtdatahash" xmlns:w16sdtfl="http://schemas.microsoft.com/office/word/2024/wordml/sdtformatlock" xmlns:w16se="http://schemas.microsoft.com/office/word/2015/wordml/symex" xmlns:wpg="http://schemas.microsoft.com/office/word/2010/wordprocessingGroup" xmlns:wpi="http://schemas.microsoft.com/office/word/2010/wordprocessingInk" xmlns:wne="http://schemas.microsoft.com/office/word/2006/wordml" xmlns:wps="http://schemas.microsoft.com/office/word/2010/wordprocessingShape" mc:Ignorable="w14 w15 w16se w16cid w16 w16cex w16sdtdh w16sdtfl w16du wp14">
   <w:body>
     <w:p>
       <w:pPr>
@@ -16,8 +16,6 @@
           <w:rtl/>
         </w:rPr>
       </w:pPr>
-      <w:bookmarkStart w:id="0" w:name="_GoBack"/>
-      <w:bookmarkEnd w:id="0"/>
       <w:r>
         <w:rPr>
           <w:rFonts w:ascii="Arial" w:hAnsi="Arial" w:cs="Arial"/>
@@ -28,7 +26,7 @@
         <mc:AlternateContent>
           <mc:Choice Requires="wps">
             <w:drawing>
-              <wp:anchor distT="0" distB="0" distL="114300" distR="114300" simplePos="0" relativeHeight="251657728" behindDoc="0" locked="0" layoutInCell="1" allowOverlap="1">
+              <wp:anchor distT="0" distB="0" distL="114300" distR="114300" simplePos="0" relativeHeight="251657728" behindDoc="0" locked="0" layoutInCell="1" allowOverlap="1" wp14:anchorId="5061D30F" wp14:editId="53EAC53C">
                 <wp:simplePos x="0" y="0"/>
                 <wp:positionH relativeFrom="column">
                   <wp:posOffset>0</wp:posOffset>
@@ -75,7 +73,7 @@
                             <w:pPr>
                               <w:jc w:val="center"/>
                               <w:rPr>
-                                <w:rFonts w:ascii="Arial" w:hAnsi="Arial" w:cs="Aharoni" w:hint="cs"/>
+                                <w:rFonts w:ascii="Arial" w:hAnsi="Arial" w:cs="Aharoni"/>
                                 <w:b/>
                                 <w:bCs/>
                                 <w:sz w:val="42"/>
@@ -114,18 +112,18 @@
           </mc:Choice>
           <mc:Fallback>
             <w:pict>
-              <v:shapetype id="_x0000_t202" coordsize="21600,21600" o:spt="202" path="m,l,21600r21600,l21600,xe">
+              <v:shapetype w14:anchorId="5061D30F" id="_x0000_t202" coordsize="21600,21600" o:spt="202" path="m,l,21600r21600,l21600,xe">
                 <v:stroke joinstyle="miter"/>
                 <v:path gradientshapeok="t" o:connecttype="rect"/>
               </v:shapetype>
-              <v:shape id="Text Box 4" o:spid="_x0000_s1026" type="#_x0000_t202" style="position:absolute;left:0;text-align:left;margin-left:0;margin-top:-18pt;width:414pt;height:27pt;z-index:251657728;visibility:visible;mso-wrap-style:square;mso-width-percent:0;mso-height-percent:0;mso-wrap-distance-left:9pt;mso-wrap-distance-top:0;mso-wrap-distance-right:9pt;mso-wrap-distance-bottom:0;mso-position-horizontal:absolute;mso-position-horizontal-relative:text;mso-position-vertical:absolute;mso-position-vertical-relative:text;mso-width-percent:0;mso-height-percent:0;mso-width-relative:page;mso-height-relative:page;v-text-anchor:top" o:gfxdata="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" fillcolor="gray">
+              <v:shape id="Text Box 4" o:spid="_x0000_s1026" type="#_x0000_t202" style="position:absolute;left:0;text-align:left;margin-left:0;margin-top:-18pt;width:414pt;height:27pt;z-index:251657728;visibility:visible;mso-wrap-style:square;mso-width-percent:0;mso-height-percent:0;mso-wrap-distance-left:9pt;mso-wrap-distance-top:0;mso-wrap-distance-right:9pt;mso-wrap-distance-bottom:0;mso-position-horizontal:absolute;mso-position-horizontal-relative:text;mso-position-vertical:absolute;mso-position-vertical-relative:text;mso-width-percent:0;mso-height-percent:0;mso-width-relative:page;mso-height-relative:page;v-text-anchor:top" o:gfxdata="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" fillcolor="gray">
                 <v:textbox>
                   <w:txbxContent>
                     <w:p>
                       <w:pPr>
                         <w:jc w:val="center"/>
                         <w:rPr>
-                          <w:rFonts w:ascii="Arial" w:hAnsi="Arial" w:cs="Aharoni" w:hint="cs"/>
+                          <w:rFonts w:ascii="Arial" w:hAnsi="Arial" w:cs="Aharoni"/>
                           <w:b/>
                           <w:bCs/>
                           <w:sz w:val="42"/>
@@ -159,7 +157,7 @@
           <w:bottom w:val="single" w:sz="12" w:space="1" w:color="auto"/>
         </w:pBdr>
         <w:rPr>
-          <w:rFonts w:ascii="Arial" w:hAnsi="Arial" w:cs="Arial" w:hint="cs"/>
+          <w:rFonts w:ascii="Arial" w:hAnsi="Arial" w:cs="Arial"/>
           <w:b/>
           <w:bCs/>
           <w:sz w:val="22"/>
@@ -185,7 +183,7 @@
       </w:pPr>
       <w:r>
         <w:rPr>
-          <w:rStyle w:val="a4"/>
+          <w:rStyle w:val="PageNumber"/>
           <w:rFonts w:ascii="Arial" w:hAnsi="Arial" w:cs="Arial" w:hint="cs"/>
           <w:b/>
           <w:bCs/>
@@ -199,7 +197,7 @@
       </w:r>
       <w:r>
         <w:rPr>
-          <w:rStyle w:val="a4"/>
+          <w:rStyle w:val="PageNumber"/>
           <w:rFonts w:ascii="Arial" w:hAnsi="Arial" w:cs="Arial" w:hint="cs"/>
           <w:b/>
           <w:bCs/>
@@ -213,7 +211,7 @@
       </w:r>
       <w:r>
         <w:rPr>
-          <w:rStyle w:val="a4"/>
+          <w:rStyle w:val="PageNumber"/>
           <w:rFonts w:ascii="Arial" w:hAnsi="Arial" w:cs="Arial"/>
           <w:b/>
           <w:bCs/>
@@ -267,7 +265,7 @@
     <w:p>
       <w:pPr>
         <w:rPr>
-          <w:rFonts w:ascii="Arial" w:hAnsi="Arial" w:cs="Arial" w:hint="cs"/>
+          <w:rFonts w:ascii="Arial" w:hAnsi="Arial" w:cs="Arial"/>
           <w:sz w:val="18"/>
           <w:szCs w:val="18"/>
           <w:rtl/>
@@ -302,7 +300,7 @@
             <w:pPr>
               <w:jc w:val="center"/>
               <w:rPr>
-                <w:rFonts w:ascii="Arial" w:hAnsi="Arial" w:cs="Arial" w:hint="cs"/>
+                <w:rFonts w:ascii="Arial" w:hAnsi="Arial" w:cs="Arial"/>
                 <w:b/>
                 <w:bCs/>
                 <w:sz w:val="22"/>
@@ -318,7 +316,7 @@
                 <w:sz w:val="22"/>
                 <w:szCs w:val="22"/>
               </w:rPr>
-              <w:t>ID1</w:t>
+              <w:t>211873542</w:t>
             </w:r>
           </w:p>
         </w:tc>
@@ -347,7 +345,7 @@
                 <w:sz w:val="22"/>
                 <w:szCs w:val="22"/>
               </w:rPr>
-              <w:t>FullName1</w:t>
+              <w:t>Elad Hayek</w:t>
             </w:r>
           </w:p>
         </w:tc>
@@ -449,7 +447,7 @@
             <w:pPr>
               <w:jc w:val="center"/>
               <w:rPr>
-                <w:rFonts w:ascii="Arial" w:hAnsi="Arial" w:cs="Arial" w:hint="cs"/>
+                <w:rFonts w:ascii="Arial" w:hAnsi="Arial" w:cs="Arial"/>
                 <w:b/>
                 <w:bCs/>
                 <w:sz w:val="22"/>
@@ -465,7 +463,7 @@
                 <w:sz w:val="22"/>
                 <w:szCs w:val="22"/>
               </w:rPr>
-              <w:t>ID2</w:t>
+              <w:t>323134239</w:t>
             </w:r>
           </w:p>
         </w:tc>
@@ -494,7 +492,27 @@
                 <w:sz w:val="22"/>
                 <w:szCs w:val="22"/>
               </w:rPr>
-              <w:t>FullName2</w:t>
+              <w:t>Adi Z</w:t>
+            </w:r>
+            <w:r>
+              <w:rPr>
+                <w:rFonts w:ascii="Arial" w:hAnsi="Arial" w:cs="Arial"/>
+                <w:b/>
+                <w:bCs/>
+                <w:sz w:val="22"/>
+                <w:szCs w:val="22"/>
+              </w:rPr>
+              <w:t>a</w:t>
+            </w:r>
+            <w:r>
+              <w:rPr>
+                <w:rFonts w:ascii="Arial" w:hAnsi="Arial" w:cs="Arial"/>
+                <w:b/>
+                <w:bCs/>
+                <w:sz w:val="22"/>
+                <w:szCs w:val="22"/>
+              </w:rPr>
+              <w:t>lesky</w:t>
             </w:r>
           </w:p>
         </w:tc>
@@ -561,7 +579,7 @@
     <w:p>
       <w:pPr>
         <w:rPr>
-          <w:rFonts w:ascii="Arial" w:hAnsi="Arial" w:cs="Guttman Yad-Brush" w:hint="cs"/>
+          <w:rFonts w:ascii="Arial" w:hAnsi="Arial" w:cs="Guttman Yad-Brush"/>
           <w:sz w:val="18"/>
           <w:szCs w:val="18"/>
           <w:rtl/>
@@ -690,9 +708,1143 @@
     <w:p>
       <w:pPr>
         <w:rPr>
-          <w:rFonts w:ascii="Arial" w:hAnsi="Arial" w:cs="Arial" w:hint="cs"/>
+          <w:rFonts w:ascii="Arial" w:hAnsi="Arial" w:cs="Arial"/>
           <w:sz w:val="20"/>
           <w:szCs w:val="20"/>
+          <w:rtl/>
+        </w:rPr>
+      </w:pPr>
+    </w:p>
+    <w:tbl>
+      <w:tblPr>
+        <w:bidiVisual/>
+        <w:tblW w:w="7713" w:type="dxa"/>
+        <w:jc w:val="center"/>
+        <w:tblBorders>
+          <w:top w:val="single" w:sz="4" w:space="0" w:color="auto"/>
+          <w:left w:val="single" w:sz="4" w:space="0" w:color="auto"/>
+          <w:bottom w:val="single" w:sz="4" w:space="0" w:color="auto"/>
+          <w:right w:val="single" w:sz="4" w:space="0" w:color="auto"/>
+          <w:insideH w:val="single" w:sz="4" w:space="0" w:color="auto"/>
+          <w:insideV w:val="single" w:sz="4" w:space="0" w:color="auto"/>
+        </w:tblBorders>
+        <w:tblLook w:val="01E0" w:firstRow="1" w:lastRow="1" w:firstColumn="1" w:lastColumn="1" w:noHBand="0" w:noVBand="0"/>
+      </w:tblPr>
+      <w:tblGrid>
+        <w:gridCol w:w="3112"/>
+        <w:gridCol w:w="4601"/>
+      </w:tblGrid>
+      <w:tr>
+        <w:trPr>
+          <w:trHeight w:hRule="exact" w:val="678"/>
+          <w:jc w:val="center"/>
+        </w:trPr>
+        <w:tc>
+          <w:tcPr>
+            <w:tcW w:w="2524" w:type="dxa"/>
+            <w:tcBorders>
+              <w:bottom w:val="single" w:sz="4" w:space="0" w:color="auto"/>
+            </w:tcBorders>
+            <w:shd w:val="clear" w:color="auto" w:fill="808080"/>
+            <w:vAlign w:val="center"/>
+          </w:tcPr>
+          <w:p>
+            <w:pPr>
+              <w:rPr>
+                <w:rFonts w:ascii="Arial" w:hAnsi="Arial" w:cs="Arial"/>
+                <w:b/>
+                <w:bCs/>
+                <w:rtl/>
+              </w:rPr>
+            </w:pPr>
+            <w:r>
+              <w:rPr>
+                <w:rFonts w:ascii="Arial" w:hAnsi="Arial" w:cs="Arial" w:hint="cs"/>
+                <w:b/>
+                <w:bCs/>
+                <w:rtl/>
+              </w:rPr>
+              <w:t>שם המחלקה</w:t>
+            </w:r>
+          </w:p>
+        </w:tc>
+        <w:tc>
+          <w:tcPr>
+            <w:tcW w:w="5189" w:type="dxa"/>
+            <w:tcBorders>
+              <w:bottom w:val="single" w:sz="4" w:space="0" w:color="auto"/>
+            </w:tcBorders>
+            <w:shd w:val="clear" w:color="auto" w:fill="808080"/>
+            <w:vAlign w:val="center"/>
+          </w:tcPr>
+          <w:p>
+            <w:pPr>
+              <w:rPr>
+                <w:rFonts w:ascii="Arial" w:hAnsi="Arial" w:cs="Arial"/>
+                <w:b/>
+                <w:bCs/>
+                <w:rtl/>
+              </w:rPr>
+            </w:pPr>
+            <w:r>
+              <w:rPr>
+                <w:rFonts w:ascii="Arial" w:hAnsi="Arial" w:cs="Arial" w:hint="cs"/>
+                <w:b/>
+                <w:bCs/>
+                <w:rtl/>
+              </w:rPr>
+              <w:t xml:space="preserve">הסבר </w:t>
+            </w:r>
+          </w:p>
+        </w:tc>
+      </w:tr>
+      <w:tr>
+        <w:trPr>
+          <w:trHeight w:hRule="exact" w:val="1101"/>
+          <w:jc w:val="center"/>
+        </w:trPr>
+        <w:tc>
+          <w:tcPr>
+            <w:tcW w:w="2524" w:type="dxa"/>
+            <w:vAlign w:val="center"/>
+          </w:tcPr>
+          <w:p>
+            <w:pPr>
+              <w:rPr>
+                <w:rFonts w:ascii="Arial" w:hAnsi="Arial" w:cs="Arial" w:hint="cs"/>
+                <w:rtl/>
+              </w:rPr>
+            </w:pPr>
+            <w:r>
+              <w:rPr>
+                <w:rFonts w:ascii="Arial" w:hAnsi="Arial" w:cs="Arial"/>
+              </w:rPr>
+              <w:t>Vehicle</w:t>
+            </w:r>
+          </w:p>
+        </w:tc>
+        <w:tc>
+          <w:tcPr>
+            <w:tcW w:w="5189" w:type="dxa"/>
+            <w:vAlign w:val="center"/>
+          </w:tcPr>
+          <w:p>
+            <w:pPr>
+              <w:jc w:val="center"/>
+              <w:rPr>
+                <w:rFonts w:ascii="Arial" w:hAnsi="Arial" w:cs="Arial"/>
+              </w:rPr>
+            </w:pPr>
+            <w:r>
+              <w:rPr>
+                <w:rFonts w:ascii="Arial" w:hAnsi="Arial" w:cs="Arial"/>
+                <w:rtl/>
+              </w:rPr>
+              <w:t>מחלקת בסיס אבסטרקטית לכל כלי הרכב. מכילה נתונים כלליים: מספר רישוי, דגם, גלגלים ומקור אנרגיה.</w:t>
+            </w:r>
+          </w:p>
+        </w:tc>
+      </w:tr>
+      <w:tr>
+        <w:trPr>
+          <w:trHeight w:hRule="exact" w:val="804"/>
+          <w:jc w:val="center"/>
+        </w:trPr>
+        <w:tc>
+          <w:tcPr>
+            <w:tcW w:w="2524" w:type="dxa"/>
+            <w:vAlign w:val="center"/>
+          </w:tcPr>
+          <w:p>
+            <w:pPr>
+              <w:rPr>
+                <w:rFonts w:ascii="Arial" w:hAnsi="Arial" w:cs="Arial"/>
+                <w:rtl/>
+              </w:rPr>
+            </w:pPr>
+            <w:r>
+              <w:rPr>
+                <w:rFonts w:ascii="Arial" w:hAnsi="Arial" w:cs="Arial"/>
+              </w:rPr>
+              <w:t>Car</w:t>
+            </w:r>
+          </w:p>
+        </w:tc>
+        <w:tc>
+          <w:tcPr>
+            <w:tcW w:w="5189" w:type="dxa"/>
+            <w:vAlign w:val="center"/>
+          </w:tcPr>
+          <w:p>
+            <w:pPr>
+              <w:jc w:val="center"/>
+              <w:rPr>
+                <w:rFonts w:ascii="Arial" w:hAnsi="Arial" w:cs="Arial"/>
+              </w:rPr>
+            </w:pPr>
+            <w:r>
+              <w:rPr>
+                <w:rFonts w:ascii="Arial" w:hAnsi="Arial" w:cs="Arial"/>
+                <w:rtl/>
+              </w:rPr>
+              <w:t>מחלקת בסיס אבסטרקטית לרכבים פרטיים. מוסיפה צבע רכב ומספר דלתות.</w:t>
+            </w:r>
+          </w:p>
+        </w:tc>
+      </w:tr>
+      <w:tr>
+        <w:trPr>
+          <w:trHeight w:hRule="exact" w:val="903"/>
+          <w:jc w:val="center"/>
+        </w:trPr>
+        <w:tc>
+          <w:tcPr>
+            <w:tcW w:w="2524" w:type="dxa"/>
+            <w:vAlign w:val="center"/>
+          </w:tcPr>
+          <w:p>
+            <w:pPr>
+              <w:rPr>
+                <w:rFonts w:ascii="Arial" w:hAnsi="Arial" w:cs="Arial"/>
+                <w:rtl/>
+              </w:rPr>
+            </w:pPr>
+            <w:r>
+              <w:rPr>
+                <w:rFonts w:ascii="Arial" w:hAnsi="Arial" w:cs="Arial"/>
+              </w:rPr>
+              <w:t>Motorcycle</w:t>
+            </w:r>
+          </w:p>
+        </w:tc>
+        <w:tc>
+          <w:tcPr>
+            <w:tcW w:w="5189" w:type="dxa"/>
+            <w:vAlign w:val="center"/>
+          </w:tcPr>
+          <w:p>
+            <w:pPr>
+              <w:jc w:val="center"/>
+              <w:rPr>
+                <w:rFonts w:ascii="Arial" w:hAnsi="Arial" w:cs="Arial"/>
+                <w:rtl/>
+              </w:rPr>
+            </w:pPr>
+            <w:r>
+              <w:rPr>
+                <w:rFonts w:ascii="Arial" w:hAnsi="Arial" w:cs="Arial"/>
+                <w:rtl/>
+              </w:rPr>
+              <w:t>מחלקת בסיס אבסטרקטית לאופנועים. מוסיפה סוג רישיון ונפח מנוע.</w:t>
+            </w:r>
+          </w:p>
+        </w:tc>
+      </w:tr>
+      <w:tr>
+        <w:trPr>
+          <w:trHeight w:hRule="exact" w:val="903"/>
+          <w:jc w:val="center"/>
+        </w:trPr>
+        <w:tc>
+          <w:tcPr>
+            <w:tcW w:w="2524" w:type="dxa"/>
+            <w:vAlign w:val="center"/>
+          </w:tcPr>
+          <w:p>
+            <w:pPr>
+              <w:rPr>
+                <w:rFonts w:ascii="Arial" w:hAnsi="Arial" w:cs="Arial"/>
+              </w:rPr>
+            </w:pPr>
+            <w:r>
+              <w:rPr>
+                <w:rFonts w:ascii="Arial" w:hAnsi="Arial" w:cs="Arial"/>
+              </w:rPr>
+              <w:t>Truck</w:t>
+            </w:r>
+          </w:p>
+        </w:tc>
+        <w:tc>
+          <w:tcPr>
+            <w:tcW w:w="5189" w:type="dxa"/>
+            <w:vAlign w:val="center"/>
+          </w:tcPr>
+          <w:p>
+            <w:pPr>
+              <w:jc w:val="center"/>
+              <w:rPr>
+                <w:rFonts w:ascii="Arial" w:hAnsi="Arial" w:cs="Arial"/>
+                <w:rtl/>
+              </w:rPr>
+            </w:pPr>
+            <w:r>
+              <w:rPr>
+                <w:rFonts w:ascii="Arial" w:hAnsi="Arial" w:cs="Arial"/>
+                <w:rtl/>
+              </w:rPr>
+              <w:t>מחלקת בסיס אבסטרקטית למשאיות. מוסיפה מידע על חומרים מסוכנים ונפח מטען.</w:t>
+            </w:r>
+          </w:p>
+        </w:tc>
+      </w:tr>
+      <w:tr>
+        <w:trPr>
+          <w:trHeight w:hRule="exact" w:val="526"/>
+          <w:jc w:val="center"/>
+        </w:trPr>
+        <w:tc>
+          <w:tcPr>
+            <w:tcW w:w="2524" w:type="dxa"/>
+            <w:vAlign w:val="center"/>
+          </w:tcPr>
+          <w:p>
+            <w:pPr>
+              <w:rPr>
+                <w:rFonts w:ascii="Arial" w:hAnsi="Arial" w:cs="Arial"/>
+                <w:rtl/>
+              </w:rPr>
+            </w:pPr>
+            <w:r>
+              <w:rPr>
+                <w:rFonts w:ascii="Arial" w:hAnsi="Arial" w:cs="Arial"/>
+              </w:rPr>
+              <w:t>FuelCar</w:t>
+            </w:r>
+          </w:p>
+        </w:tc>
+        <w:tc>
+          <w:tcPr>
+            <w:tcW w:w="5189" w:type="dxa"/>
+            <w:vAlign w:val="center"/>
+          </w:tcPr>
+          <w:p>
+            <w:pPr>
+              <w:jc w:val="center"/>
+              <w:rPr>
+                <w:rFonts w:ascii="Arial" w:hAnsi="Arial" w:cs="Arial"/>
+                <w:rtl/>
+              </w:rPr>
+            </w:pPr>
+            <w:r>
+              <w:rPr>
+                <w:rFonts w:ascii="Arial" w:hAnsi="Arial" w:cs="Arial"/>
+                <w:rtl/>
+              </w:rPr>
+              <w:t>מימוש של רכב פרטי עם מנוע דלק.</w:t>
+            </w:r>
+          </w:p>
+        </w:tc>
+      </w:tr>
+      <w:tr>
+        <w:trPr>
+          <w:trHeight w:hRule="exact" w:val="526"/>
+          <w:jc w:val="center"/>
+        </w:trPr>
+        <w:tc>
+          <w:tcPr>
+            <w:tcW w:w="2524" w:type="dxa"/>
+            <w:vAlign w:val="center"/>
+          </w:tcPr>
+          <w:p>
+            <w:pPr>
+              <w:rPr>
+                <w:rFonts w:ascii="Arial" w:hAnsi="Arial" w:cs="Arial"/>
+                <w:rtl/>
+              </w:rPr>
+            </w:pPr>
+            <w:r>
+              <w:rPr>
+                <w:rFonts w:ascii="Arial" w:hAnsi="Arial" w:cs="Arial"/>
+              </w:rPr>
+              <w:t>ElectricCar</w:t>
+            </w:r>
+          </w:p>
+        </w:tc>
+        <w:tc>
+          <w:tcPr>
+            <w:tcW w:w="5189" w:type="dxa"/>
+            <w:vAlign w:val="center"/>
+          </w:tcPr>
+          <w:p>
+            <w:pPr>
+              <w:jc w:val="center"/>
+              <w:rPr>
+                <w:rFonts w:ascii="Arial" w:hAnsi="Arial" w:cs="Arial"/>
+                <w:rtl/>
+              </w:rPr>
+            </w:pPr>
+            <w:r>
+              <w:rPr>
+                <w:rFonts w:ascii="Arial" w:hAnsi="Arial" w:cs="Arial"/>
+                <w:rtl/>
+              </w:rPr>
+              <w:t>מימוש של רכב פרטי חשמלי.</w:t>
+            </w:r>
+          </w:p>
+        </w:tc>
+      </w:tr>
+      <w:tr>
+        <w:trPr>
+          <w:trHeight w:hRule="exact" w:val="526"/>
+          <w:jc w:val="center"/>
+        </w:trPr>
+        <w:tc>
+          <w:tcPr>
+            <w:tcW w:w="2524" w:type="dxa"/>
+            <w:vAlign w:val="center"/>
+          </w:tcPr>
+          <w:p>
+            <w:pPr>
+              <w:rPr>
+                <w:rFonts w:ascii="Arial" w:hAnsi="Arial" w:cs="Arial"/>
+                <w:rtl/>
+              </w:rPr>
+            </w:pPr>
+            <w:r>
+              <w:rPr>
+                <w:rFonts w:ascii="Arial" w:hAnsi="Arial" w:cs="Arial"/>
+              </w:rPr>
+              <w:t>FuelMotorcycle</w:t>
+            </w:r>
+          </w:p>
+        </w:tc>
+        <w:tc>
+          <w:tcPr>
+            <w:tcW w:w="5189" w:type="dxa"/>
+            <w:vAlign w:val="center"/>
+          </w:tcPr>
+          <w:p>
+            <w:pPr>
+              <w:jc w:val="center"/>
+              <w:rPr>
+                <w:rFonts w:ascii="Arial" w:hAnsi="Arial" w:cs="Arial"/>
+                <w:rtl/>
+              </w:rPr>
+            </w:pPr>
+            <w:r>
+              <w:rPr>
+                <w:rFonts w:ascii="Arial" w:hAnsi="Arial" w:cs="Arial"/>
+                <w:rtl/>
+              </w:rPr>
+              <w:t>מימוש של אופנוע עם מנוע דלק.</w:t>
+            </w:r>
+          </w:p>
+        </w:tc>
+      </w:tr>
+      <w:tr>
+        <w:trPr>
+          <w:trHeight w:hRule="exact" w:val="526"/>
+          <w:jc w:val="center"/>
+        </w:trPr>
+        <w:tc>
+          <w:tcPr>
+            <w:tcW w:w="2524" w:type="dxa"/>
+            <w:vAlign w:val="center"/>
+          </w:tcPr>
+          <w:p>
+            <w:pPr>
+              <w:rPr>
+                <w:rFonts w:ascii="Arial" w:hAnsi="Arial" w:cs="Arial"/>
+                <w:rtl/>
+              </w:rPr>
+            </w:pPr>
+            <w:r>
+              <w:rPr>
+                <w:rFonts w:ascii="Arial" w:hAnsi="Arial" w:cs="Arial"/>
+              </w:rPr>
+              <w:t>ElectricMotorcycle</w:t>
+            </w:r>
+          </w:p>
+        </w:tc>
+        <w:tc>
+          <w:tcPr>
+            <w:tcW w:w="5189" w:type="dxa"/>
+            <w:vAlign w:val="center"/>
+          </w:tcPr>
+          <w:p>
+            <w:pPr>
+              <w:jc w:val="center"/>
+              <w:rPr>
+                <w:rFonts w:ascii="Arial" w:hAnsi="Arial" w:cs="Arial"/>
+                <w:rtl/>
+              </w:rPr>
+            </w:pPr>
+            <w:r>
+              <w:rPr>
+                <w:rFonts w:ascii="Arial" w:hAnsi="Arial" w:cs="Arial"/>
+                <w:rtl/>
+              </w:rPr>
+              <w:t>מימוש של אופנוע חשמלי.</w:t>
+            </w:r>
+          </w:p>
+        </w:tc>
+      </w:tr>
+      <w:tr>
+        <w:trPr>
+          <w:trHeight w:hRule="exact" w:val="526"/>
+          <w:jc w:val="center"/>
+        </w:trPr>
+        <w:tc>
+          <w:tcPr>
+            <w:tcW w:w="2524" w:type="dxa"/>
+            <w:vAlign w:val="center"/>
+          </w:tcPr>
+          <w:p>
+            <w:pPr>
+              <w:rPr>
+                <w:rFonts w:ascii="Arial" w:hAnsi="Arial" w:cs="Arial"/>
+                <w:rtl/>
+              </w:rPr>
+            </w:pPr>
+            <w:r>
+              <w:rPr>
+                <w:rFonts w:ascii="Arial" w:hAnsi="Arial" w:cs="Arial"/>
+              </w:rPr>
+              <w:t>FuelTruck</w:t>
+            </w:r>
+          </w:p>
+        </w:tc>
+        <w:tc>
+          <w:tcPr>
+            <w:tcW w:w="5189" w:type="dxa"/>
+            <w:vAlign w:val="center"/>
+          </w:tcPr>
+          <w:p>
+            <w:pPr>
+              <w:jc w:val="center"/>
+              <w:rPr>
+                <w:rFonts w:ascii="Arial" w:hAnsi="Arial" w:cs="Arial"/>
+                <w:rtl/>
+              </w:rPr>
+            </w:pPr>
+            <w:r>
+              <w:rPr>
+                <w:rFonts w:ascii="Arial" w:hAnsi="Arial" w:cs="Arial"/>
+                <w:rtl/>
+              </w:rPr>
+              <w:t>מימוש של משאית עם מנוע דלק.</w:t>
+            </w:r>
+          </w:p>
+        </w:tc>
+      </w:tr>
+      <w:tr>
+        <w:trPr>
+          <w:trHeight w:hRule="exact" w:val="1047"/>
+          <w:jc w:val="center"/>
+        </w:trPr>
+        <w:tc>
+          <w:tcPr>
+            <w:tcW w:w="2524" w:type="dxa"/>
+            <w:vAlign w:val="center"/>
+          </w:tcPr>
+          <w:p>
+            <w:pPr>
+              <w:rPr>
+                <w:rFonts w:ascii="Arial" w:hAnsi="Arial" w:cs="Arial"/>
+                <w:rtl/>
+              </w:rPr>
+            </w:pPr>
+            <w:r>
+              <w:rPr>
+                <w:rFonts w:ascii="Arial" w:hAnsi="Arial" w:cs="Arial"/>
+              </w:rPr>
+              <w:t>EnergySource</w:t>
+            </w:r>
+          </w:p>
+        </w:tc>
+        <w:tc>
+          <w:tcPr>
+            <w:tcW w:w="5189" w:type="dxa"/>
+            <w:vAlign w:val="center"/>
+          </w:tcPr>
+          <w:p>
+            <w:pPr>
+              <w:jc w:val="center"/>
+              <w:rPr>
+                <w:rFonts w:ascii="Arial" w:hAnsi="Arial" w:cs="Arial"/>
+                <w:rtl/>
+              </w:rPr>
+            </w:pPr>
+            <w:r>
+              <w:rPr>
+                <w:rFonts w:ascii="Arial" w:hAnsi="Arial" w:cs="Arial"/>
+                <w:rtl/>
+              </w:rPr>
+              <w:t>מחלקת בסיס אבסטרקטית למקורות אנרגיה (דלק / חשמל).</w:t>
+            </w:r>
+          </w:p>
+        </w:tc>
+      </w:tr>
+      <w:tr>
+        <w:trPr>
+          <w:trHeight w:hRule="exact" w:val="912"/>
+          <w:jc w:val="center"/>
+        </w:trPr>
+        <w:tc>
+          <w:tcPr>
+            <w:tcW w:w="2524" w:type="dxa"/>
+            <w:vAlign w:val="center"/>
+          </w:tcPr>
+          <w:p>
+            <w:pPr>
+              <w:rPr>
+                <w:rFonts w:ascii="Arial" w:hAnsi="Arial" w:cs="Arial"/>
+                <w:rtl/>
+              </w:rPr>
+            </w:pPr>
+            <w:r>
+              <w:rPr>
+                <w:rFonts w:ascii="Arial" w:hAnsi="Arial" w:cs="Arial"/>
+              </w:rPr>
+              <w:t>FuelEnergySource</w:t>
+            </w:r>
+          </w:p>
+        </w:tc>
+        <w:tc>
+          <w:tcPr>
+            <w:tcW w:w="5189" w:type="dxa"/>
+            <w:vAlign w:val="center"/>
+          </w:tcPr>
+          <w:p>
+            <w:pPr>
+              <w:jc w:val="center"/>
+              <w:rPr>
+                <w:rFonts w:ascii="Arial" w:hAnsi="Arial" w:cs="Arial"/>
+                <w:rtl/>
+              </w:rPr>
+            </w:pPr>
+            <w:r>
+              <w:rPr>
+                <w:rFonts w:ascii="Arial" w:hAnsi="Arial" w:cs="Arial"/>
+                <w:rtl/>
+              </w:rPr>
+              <w:t>מימוש של מקור אנרגיה מבוסס דלק, כולל סוג דלק וקיבולת מיכל.</w:t>
+            </w:r>
+          </w:p>
+        </w:tc>
+      </w:tr>
+      <w:tr>
+        <w:trPr>
+          <w:trHeight w:hRule="exact" w:val="804"/>
+          <w:jc w:val="center"/>
+        </w:trPr>
+        <w:tc>
+          <w:tcPr>
+            <w:tcW w:w="2524" w:type="dxa"/>
+            <w:vAlign w:val="center"/>
+          </w:tcPr>
+          <w:p>
+            <w:pPr>
+              <w:rPr>
+                <w:rFonts w:ascii="Arial" w:hAnsi="Arial" w:cs="Arial"/>
+                <w:rtl/>
+              </w:rPr>
+            </w:pPr>
+            <w:r>
+              <w:rPr>
+                <w:rFonts w:ascii="Arial" w:hAnsi="Arial" w:cs="Arial"/>
+              </w:rPr>
+              <w:t>ElectricEnergySource</w:t>
+            </w:r>
+          </w:p>
+        </w:tc>
+        <w:tc>
+          <w:tcPr>
+            <w:tcW w:w="5189" w:type="dxa"/>
+            <w:vAlign w:val="center"/>
+          </w:tcPr>
+          <w:p>
+            <w:pPr>
+              <w:jc w:val="center"/>
+              <w:rPr>
+                <w:rFonts w:ascii="Arial" w:hAnsi="Arial" w:cs="Arial"/>
+                <w:rtl/>
+              </w:rPr>
+            </w:pPr>
+            <w:r>
+              <w:rPr>
+                <w:rFonts w:ascii="Arial" w:hAnsi="Arial" w:cs="Arial"/>
+                <w:rtl/>
+              </w:rPr>
+              <w:t>מימוש של מקור אנרגיה חשמלי (סוללה) עם טעינה בדקות.</w:t>
+            </w:r>
+          </w:p>
+        </w:tc>
+      </w:tr>
+      <w:tr>
+        <w:trPr>
+          <w:trHeight w:hRule="exact" w:val="813"/>
+          <w:jc w:val="center"/>
+        </w:trPr>
+        <w:tc>
+          <w:tcPr>
+            <w:tcW w:w="2524" w:type="dxa"/>
+            <w:vAlign w:val="center"/>
+          </w:tcPr>
+          <w:p>
+            <w:pPr>
+              <w:rPr>
+                <w:rFonts w:ascii="Arial" w:hAnsi="Arial" w:cs="Arial"/>
+                <w:rtl/>
+              </w:rPr>
+            </w:pPr>
+            <w:r>
+              <w:rPr>
+                <w:rFonts w:ascii="Arial" w:hAnsi="Arial" w:cs="Arial"/>
+              </w:rPr>
+              <w:t>Wheel</w:t>
+            </w:r>
+          </w:p>
+        </w:tc>
+        <w:tc>
+          <w:tcPr>
+            <w:tcW w:w="5189" w:type="dxa"/>
+            <w:vAlign w:val="center"/>
+          </w:tcPr>
+          <w:p>
+            <w:pPr>
+              <w:jc w:val="center"/>
+              <w:rPr>
+                <w:rFonts w:ascii="Arial" w:hAnsi="Arial" w:cs="Arial"/>
+                <w:rtl/>
+              </w:rPr>
+            </w:pPr>
+            <w:r>
+              <w:rPr>
+                <w:rFonts w:ascii="Arial" w:hAnsi="Arial" w:cs="Arial"/>
+                <w:rtl/>
+              </w:rPr>
+              <w:t>מייצגת גלגל ברכב, כולל יצרן, לחץ אוויר נוכחי ולחץ מקסימלי.</w:t>
+            </w:r>
+          </w:p>
+        </w:tc>
+      </w:tr>
+      <w:tr>
+        <w:trPr>
+          <w:trHeight w:hRule="exact" w:val="813"/>
+          <w:jc w:val="center"/>
+        </w:trPr>
+        <w:tc>
+          <w:tcPr>
+            <w:tcW w:w="2524" w:type="dxa"/>
+            <w:vAlign w:val="center"/>
+          </w:tcPr>
+          <w:p>
+            <w:pPr>
+              <w:rPr>
+                <w:rFonts w:ascii="Arial" w:hAnsi="Arial" w:cs="Arial" w:hint="cs"/>
+                <w:rtl/>
+              </w:rPr>
+            </w:pPr>
+            <w:r>
+              <w:rPr>
+                <w:rFonts w:ascii="Arial" w:hAnsi="Arial" w:cs="Arial"/>
+              </w:rPr>
+              <w:lastRenderedPageBreak/>
+              <w:t>Garage</w:t>
+            </w:r>
+          </w:p>
+        </w:tc>
+        <w:tc>
+          <w:tcPr>
+            <w:tcW w:w="5189" w:type="dxa"/>
+            <w:vAlign w:val="center"/>
+          </w:tcPr>
+          <w:p>
+            <w:pPr>
+              <w:jc w:val="center"/>
+              <w:rPr>
+                <w:rFonts w:ascii="Arial" w:hAnsi="Arial" w:cs="Arial"/>
+                <w:rtl/>
+              </w:rPr>
+            </w:pPr>
+            <w:r>
+              <w:rPr>
+                <w:rFonts w:ascii="Arial" w:hAnsi="Arial" w:cs="Arial"/>
+                <w:rtl/>
+              </w:rPr>
+              <w:t>מחזיקה אוסף של כלי רכב במוסך, מאורגנים לפי מספר רישוי.</w:t>
+            </w:r>
+          </w:p>
+        </w:tc>
+      </w:tr>
+      <w:tr>
+        <w:trPr>
+          <w:trHeight w:hRule="exact" w:val="813"/>
+          <w:jc w:val="center"/>
+        </w:trPr>
+        <w:tc>
+          <w:tcPr>
+            <w:tcW w:w="2524" w:type="dxa"/>
+            <w:vAlign w:val="center"/>
+          </w:tcPr>
+          <w:p>
+            <w:pPr>
+              <w:rPr>
+                <w:rFonts w:ascii="Arial" w:hAnsi="Arial" w:cs="Arial"/>
+                <w:rtl/>
+              </w:rPr>
+            </w:pPr>
+            <w:r>
+              <w:rPr>
+                <w:rFonts w:ascii="Arial" w:hAnsi="Arial" w:cs="Arial"/>
+              </w:rPr>
+              <w:t>GarageVehicle</w:t>
+            </w:r>
+          </w:p>
+        </w:tc>
+        <w:tc>
+          <w:tcPr>
+            <w:tcW w:w="5189" w:type="dxa"/>
+            <w:vAlign w:val="center"/>
+          </w:tcPr>
+          <w:p>
+            <w:pPr>
+              <w:jc w:val="center"/>
+              <w:rPr>
+                <w:rFonts w:ascii="Arial" w:hAnsi="Arial" w:cs="Arial"/>
+                <w:rtl/>
+              </w:rPr>
+            </w:pPr>
+            <w:r>
+              <w:rPr>
+                <w:rFonts w:ascii="Arial" w:hAnsi="Arial" w:cs="Arial"/>
+                <w:rtl/>
+              </w:rPr>
+              <w:t>עטיפה של רכב במוסך, הכוללת סטטוס תיקון, שם בעלים וטלפון.</w:t>
+            </w:r>
+          </w:p>
+        </w:tc>
+      </w:tr>
+      <w:tr>
+        <w:trPr>
+          <w:trHeight w:hRule="exact" w:val="804"/>
+          <w:jc w:val="center"/>
+        </w:trPr>
+        <w:tc>
+          <w:tcPr>
+            <w:tcW w:w="2524" w:type="dxa"/>
+            <w:vAlign w:val="center"/>
+          </w:tcPr>
+          <w:p>
+            <w:pPr>
+              <w:rPr>
+                <w:rFonts w:ascii="Arial" w:hAnsi="Arial" w:cs="Arial"/>
+                <w:rtl/>
+              </w:rPr>
+            </w:pPr>
+            <w:r>
+              <w:rPr>
+                <w:rFonts w:ascii="Arial" w:hAnsi="Arial" w:cs="Arial"/>
+              </w:rPr>
+              <w:t>GarageManager</w:t>
+            </w:r>
+          </w:p>
+        </w:tc>
+        <w:tc>
+          <w:tcPr>
+            <w:tcW w:w="5189" w:type="dxa"/>
+            <w:vAlign w:val="center"/>
+          </w:tcPr>
+          <w:p>
+            <w:pPr>
+              <w:jc w:val="center"/>
+              <w:rPr>
+                <w:rFonts w:ascii="Arial" w:hAnsi="Arial" w:cs="Arial"/>
+                <w:rtl/>
+              </w:rPr>
+            </w:pPr>
+            <w:r>
+              <w:rPr>
+                <w:rFonts w:ascii="Arial" w:hAnsi="Arial" w:cs="Arial"/>
+                <w:rtl/>
+              </w:rPr>
+              <w:t>מחלקת לוגיקה לניהול המוסך: הוספה, שליפה, שינוי סטטוס, תדלוק, טעינה וניפוח גלגלים.</w:t>
+            </w:r>
+          </w:p>
+        </w:tc>
+      </w:tr>
+      <w:tr>
+        <w:trPr>
+          <w:trHeight w:hRule="exact" w:val="633"/>
+          <w:jc w:val="center"/>
+        </w:trPr>
+        <w:tc>
+          <w:tcPr>
+            <w:tcW w:w="2524" w:type="dxa"/>
+            <w:vAlign w:val="center"/>
+          </w:tcPr>
+          <w:p>
+            <w:pPr>
+              <w:rPr>
+                <w:rFonts w:ascii="Arial" w:hAnsi="Arial" w:cs="Arial"/>
+                <w:rtl/>
+              </w:rPr>
+            </w:pPr>
+            <w:r>
+              <w:rPr>
+                <w:rFonts w:ascii="Arial" w:hAnsi="Arial" w:cs="Arial"/>
+              </w:rPr>
+              <w:t>VehicleCreator</w:t>
+            </w:r>
+          </w:p>
+        </w:tc>
+        <w:tc>
+          <w:tcPr>
+            <w:tcW w:w="5189" w:type="dxa"/>
+            <w:vAlign w:val="center"/>
+          </w:tcPr>
+          <w:p>
+            <w:pPr>
+              <w:jc w:val="center"/>
+              <w:rPr>
+                <w:rFonts w:ascii="Arial" w:hAnsi="Arial" w:cs="Arial"/>
+                <w:rtl/>
+              </w:rPr>
+            </w:pPr>
+            <w:r>
+              <w:rPr>
+                <w:rFonts w:ascii="Arial" w:hAnsi="Arial" w:cs="Arial"/>
+                <w:rtl/>
+              </w:rPr>
+              <w:t xml:space="preserve">מחלקת </w:t>
+            </w:r>
+            <w:r>
+              <w:rPr>
+                <w:rFonts w:ascii="Arial" w:hAnsi="Arial" w:cs="Arial"/>
+              </w:rPr>
+              <w:t>Factory</w:t>
+            </w:r>
+            <w:r>
+              <w:rPr>
+                <w:rFonts w:ascii="Arial" w:hAnsi="Arial" w:cs="Arial"/>
+                <w:rtl/>
+              </w:rPr>
+              <w:t xml:space="preserve"> ליצירת כלי רכב לפי סוג מחרוזתי.</w:t>
+            </w:r>
+          </w:p>
+        </w:tc>
+      </w:tr>
+      <w:tr>
+        <w:trPr>
+          <w:trHeight w:hRule="exact" w:val="993"/>
+          <w:jc w:val="center"/>
+        </w:trPr>
+        <w:tc>
+          <w:tcPr>
+            <w:tcW w:w="2524" w:type="dxa"/>
+            <w:vAlign w:val="center"/>
+          </w:tcPr>
+          <w:p>
+            <w:pPr>
+              <w:rPr>
+                <w:rFonts w:ascii="Arial" w:hAnsi="Arial" w:cs="Arial"/>
+                <w:rtl/>
+              </w:rPr>
+            </w:pPr>
+            <w:r>
+              <w:rPr>
+                <w:rFonts w:ascii="Arial" w:hAnsi="Arial" w:cs="Arial"/>
+              </w:rPr>
+              <w:t>UIManager</w:t>
+            </w:r>
+          </w:p>
+        </w:tc>
+        <w:tc>
+          <w:tcPr>
+            <w:tcW w:w="5189" w:type="dxa"/>
+            <w:vAlign w:val="center"/>
+          </w:tcPr>
+          <w:p>
+            <w:pPr>
+              <w:jc w:val="center"/>
+              <w:rPr>
+                <w:rFonts w:ascii="Arial" w:hAnsi="Arial" w:cs="Arial"/>
+                <w:rtl/>
+              </w:rPr>
+            </w:pPr>
+            <w:r>
+              <w:rPr>
+                <w:rFonts w:ascii="Arial" w:hAnsi="Arial" w:cs="Arial"/>
+                <w:rtl/>
+              </w:rPr>
+              <w:t>אחראית על ממשק המשתמש הקונסולרי: תפריטים, קלט משתמש והפעלת פעולות במערכת.</w:t>
+            </w:r>
+          </w:p>
+        </w:tc>
+      </w:tr>
+      <w:tr>
+        <w:trPr>
+          <w:trHeight w:hRule="exact" w:val="993"/>
+          <w:jc w:val="center"/>
+        </w:trPr>
+        <w:tc>
+          <w:tcPr>
+            <w:tcW w:w="2524" w:type="dxa"/>
+            <w:vAlign w:val="center"/>
+          </w:tcPr>
+          <w:p>
+            <w:pPr>
+              <w:rPr>
+                <w:rFonts w:ascii="Arial" w:hAnsi="Arial" w:cs="Arial"/>
+                <w:rtl/>
+              </w:rPr>
+            </w:pPr>
+            <w:r>
+              <w:rPr>
+                <w:rFonts w:ascii="Arial" w:hAnsi="Arial" w:cs="Arial"/>
+              </w:rPr>
+              <w:t>Program</w:t>
+            </w:r>
+          </w:p>
+        </w:tc>
+        <w:tc>
+          <w:tcPr>
+            <w:tcW w:w="5189" w:type="dxa"/>
+            <w:vAlign w:val="center"/>
+          </w:tcPr>
+          <w:p>
+            <w:pPr>
+              <w:jc w:val="center"/>
+              <w:rPr>
+                <w:rFonts w:ascii="Arial" w:hAnsi="Arial" w:cs="Arial"/>
+                <w:rtl/>
+              </w:rPr>
+            </w:pPr>
+            <w:r>
+              <w:rPr>
+                <w:rFonts w:ascii="Arial" w:hAnsi="Arial" w:cs="Arial"/>
+                <w:rtl/>
+              </w:rPr>
+              <w:t>מחלקת הכניסה (</w:t>
+            </w:r>
+            <w:r>
+              <w:rPr>
+                <w:rFonts w:ascii="Arial" w:hAnsi="Arial" w:cs="Arial"/>
+              </w:rPr>
+              <w:t>Main</w:t>
+            </w:r>
+            <w:r>
+              <w:rPr>
+                <w:rFonts w:ascii="Arial" w:hAnsi="Arial" w:cs="Arial"/>
+                <w:rtl/>
+              </w:rPr>
+              <w:t>) של האפליקציה, מפעילה את ממשק המשתמש.</w:t>
+            </w:r>
+          </w:p>
+        </w:tc>
+      </w:tr>
+      <w:tr>
+        <w:trPr>
+          <w:trHeight w:hRule="exact" w:val="993"/>
+          <w:jc w:val="center"/>
+        </w:trPr>
+        <w:tc>
+          <w:tcPr>
+            <w:tcW w:w="2524" w:type="dxa"/>
+            <w:vAlign w:val="center"/>
+          </w:tcPr>
+          <w:p>
+            <w:pPr>
+              <w:rPr>
+                <w:rFonts w:ascii="Arial" w:hAnsi="Arial" w:cs="Arial"/>
+              </w:rPr>
+            </w:pPr>
+            <w:r>
+              <w:rPr>
+                <w:rFonts w:ascii="Arial" w:hAnsi="Arial" w:cs="Arial"/>
+              </w:rPr>
+              <w:t>ValueRangeException</w:t>
+            </w:r>
+          </w:p>
+        </w:tc>
+        <w:tc>
+          <w:tcPr>
+            <w:tcW w:w="5189" w:type="dxa"/>
+            <w:vAlign w:val="center"/>
+          </w:tcPr>
+          <w:p>
+            <w:pPr>
+              <w:jc w:val="center"/>
+              <w:rPr>
+                <w:rFonts w:ascii="Arial" w:hAnsi="Arial" w:cs="Arial"/>
+                <w:rtl/>
+              </w:rPr>
+            </w:pPr>
+            <w:r>
+              <w:rPr>
+                <w:rFonts w:ascii="Arial" w:hAnsi="Arial" w:cs="Arial"/>
+                <w:rtl/>
+              </w:rPr>
+              <w:t>חריגה מותאמת אישית הנזרקת כאשר ערך מספרי חורג מטווח חוקי (מינימום–מקסימום).</w:t>
+            </w:r>
+          </w:p>
+        </w:tc>
+      </w:tr>
+      <w:tr>
+        <w:trPr>
+          <w:trHeight w:hRule="exact" w:val="993"/>
+          <w:jc w:val="center"/>
+        </w:trPr>
+        <w:tc>
+          <w:tcPr>
+            <w:tcW w:w="2524" w:type="dxa"/>
+            <w:vAlign w:val="center"/>
+          </w:tcPr>
+          <w:p>
+            <w:pPr>
+              <w:rPr>
+                <w:rFonts w:ascii="Arial" w:hAnsi="Arial" w:cs="Arial"/>
+              </w:rPr>
+            </w:pPr>
+            <w:r>
+              <w:rPr>
+                <w:rFonts w:ascii="Arial" w:hAnsi="Arial" w:cs="Arial"/>
+              </w:rPr>
+              <w:t>VehicleNotFoundException</w:t>
+            </w:r>
+          </w:p>
+        </w:tc>
+        <w:tc>
+          <w:tcPr>
+            <w:tcW w:w="5189" w:type="dxa"/>
+            <w:vAlign w:val="center"/>
+          </w:tcPr>
+          <w:p>
+            <w:pPr>
+              <w:jc w:val="center"/>
+              <w:rPr>
+                <w:rFonts w:ascii="Arial" w:hAnsi="Arial" w:cs="Arial"/>
+                <w:rtl/>
+              </w:rPr>
+            </w:pPr>
+            <w:r>
+              <w:rPr>
+                <w:rFonts w:ascii="Arial" w:hAnsi="Arial" w:cs="Arial"/>
+                <w:rtl/>
+              </w:rPr>
+              <w:t>חריגה מותאמת אישית הנזרקת כאשר רכב עם מספר רישוי מסוים לא נמצא במוסך.</w:t>
+            </w:r>
+          </w:p>
+        </w:tc>
+      </w:tr>
+    </w:tbl>
+    <w:p>
+      <w:pPr>
+        <w:rPr>
+          <w:rFonts w:ascii="Arial" w:hAnsi="Arial" w:cs="Arial"/>
+          <w:sz w:val="28"/>
+          <w:szCs w:val="28"/>
+          <w:rtl/>
+        </w:rPr>
+      </w:pPr>
+    </w:p>
+    <w:p>
+      <w:pPr>
+        <w:rPr>
+          <w:rFonts w:ascii="Arial" w:hAnsi="Arial" w:cs="Arial"/>
+          <w:sz w:val="28"/>
+          <w:szCs w:val="28"/>
           <w:rtl/>
         </w:rPr>
       </w:pPr>
@@ -713,8 +1865,8 @@
         <w:tblLook w:val="01E0" w:firstRow="1" w:lastRow="1" w:firstColumn="1" w:lastColumn="1" w:noHBand="0" w:noVBand="0"/>
       </w:tblPr>
       <w:tblGrid>
-        <w:gridCol w:w="2472"/>
-        <w:gridCol w:w="5824"/>
+        <w:gridCol w:w="2502"/>
+        <w:gridCol w:w="5794"/>
       </w:tblGrid>
       <w:tr>
         <w:trPr>
@@ -723,7 +1875,7 @@
         </w:trPr>
         <w:tc>
           <w:tcPr>
-            <w:tcW w:w="2521" w:type="dxa"/>
+            <w:tcW w:w="2502" w:type="dxa"/>
             <w:tcBorders>
               <w:bottom w:val="single" w:sz="4" w:space="0" w:color="auto"/>
             </w:tcBorders>
@@ -733,26 +1885,40 @@
           <w:p>
             <w:pPr>
               <w:rPr>
+                <w:rFonts w:ascii="Arial" w:hAnsi="Arial" w:cs="Arial"/>
+                <w:b/>
+                <w:bCs/>
+                <w:sz w:val="28"/>
+                <w:szCs w:val="28"/>
+                <w:rtl/>
+              </w:rPr>
+            </w:pPr>
+            <w:r>
+              <w:rPr>
                 <w:rFonts w:ascii="Arial" w:hAnsi="Arial" w:cs="Arial" w:hint="cs"/>
                 <w:b/>
                 <w:bCs/>
-                <w:rtl/>
-              </w:rPr>
-            </w:pPr>
+                <w:sz w:val="28"/>
+                <w:szCs w:val="28"/>
+                <w:rtl/>
+              </w:rPr>
+              <w:t xml:space="preserve">שם ה- </w:t>
+            </w:r>
             <w:r>
               <w:rPr>
-                <w:rFonts w:ascii="Arial" w:hAnsi="Arial" w:cs="Arial" w:hint="cs"/>
+                <w:rFonts w:ascii="Arial" w:hAnsi="Arial" w:cs="Arial"/>
                 <w:b/>
                 <w:bCs/>
-                <w:rtl/>
-              </w:rPr>
-              <w:t>שם המחלקה</w:t>
+                <w:sz w:val="28"/>
+                <w:szCs w:val="28"/>
+              </w:rPr>
+              <w:t>ENUM</w:t>
             </w:r>
           </w:p>
         </w:tc>
         <w:tc>
           <w:tcPr>
-            <w:tcW w:w="6001" w:type="dxa"/>
+            <w:tcW w:w="5794" w:type="dxa"/>
             <w:tcBorders>
               <w:bottom w:val="single" w:sz="4" w:space="0" w:color="auto"/>
             </w:tcBorders>
@@ -765,6 +1931,8 @@
                 <w:rFonts w:ascii="Arial" w:hAnsi="Arial" w:cs="Arial"/>
                 <w:b/>
                 <w:bCs/>
+                <w:sz w:val="28"/>
+                <w:szCs w:val="28"/>
                 <w:rtl/>
               </w:rPr>
             </w:pPr>
@@ -773,6 +1941,8 @@
                 <w:rFonts w:ascii="Arial" w:hAnsi="Arial" w:cs="Arial" w:hint="cs"/>
                 <w:b/>
                 <w:bCs/>
+                <w:sz w:val="28"/>
+                <w:szCs w:val="28"/>
                 <w:rtl/>
               </w:rPr>
               <w:t xml:space="preserve">הסבר </w:t>
@@ -787,21 +1957,27 @@
         </w:trPr>
         <w:tc>
           <w:tcPr>
-            <w:tcW w:w="2521" w:type="dxa"/>
+            <w:tcW w:w="2502" w:type="dxa"/>
             <w:vAlign w:val="center"/>
           </w:tcPr>
           <w:p>
             <w:pPr>
               <w:rPr>
-                <w:rFonts w:ascii="Arial" w:hAnsi="Arial" w:cs="Arial"/>
+                <w:rFonts w:ascii="Arial" w:hAnsi="Arial" w:cs="Arial" w:hint="cs"/>
                 <w:rtl/>
               </w:rPr>
             </w:pPr>
+            <w:r>
+              <w:rPr>
+                <w:rFonts w:ascii="Arial" w:hAnsi="Arial" w:cs="Arial"/>
+              </w:rPr>
+              <w:t>eEnergyKind</w:t>
+            </w:r>
           </w:p>
         </w:tc>
         <w:tc>
           <w:tcPr>
-            <w:tcW w:w="6001" w:type="dxa"/>
+            <w:tcW w:w="5794" w:type="dxa"/>
             <w:vAlign w:val="center"/>
           </w:tcPr>
           <w:p>
@@ -811,360 +1987,18 @@
                 <w:rFonts w:ascii="Arial" w:hAnsi="Arial" w:cs="Arial"/>
               </w:rPr>
             </w:pPr>
-          </w:p>
-        </w:tc>
-      </w:tr>
-      <w:tr>
-        <w:trPr>
-          <w:trHeight w:hRule="exact" w:val="397"/>
-          <w:jc w:val="center"/>
-        </w:trPr>
-        <w:tc>
-          <w:tcPr>
-            <w:tcW w:w="2521" w:type="dxa"/>
-            <w:vAlign w:val="center"/>
-          </w:tcPr>
-          <w:p>
-            <w:pPr>
-              <w:rPr>
-                <w:rFonts w:ascii="Arial" w:hAnsi="Arial" w:cs="Arial" w:hint="cs"/>
-                <w:rtl/>
-              </w:rPr>
-            </w:pPr>
-          </w:p>
-        </w:tc>
-        <w:tc>
-          <w:tcPr>
-            <w:tcW w:w="6001" w:type="dxa"/>
-            <w:vAlign w:val="center"/>
-          </w:tcPr>
-          <w:p>
-            <w:pPr>
-              <w:jc w:val="center"/>
-              <w:rPr>
-                <w:rFonts w:ascii="Arial" w:hAnsi="Arial" w:cs="Arial"/>
-              </w:rPr>
-            </w:pPr>
-          </w:p>
-        </w:tc>
-      </w:tr>
-      <w:tr>
-        <w:trPr>
-          <w:trHeight w:hRule="exact" w:val="397"/>
-          <w:jc w:val="center"/>
-        </w:trPr>
-        <w:tc>
-          <w:tcPr>
-            <w:tcW w:w="2521" w:type="dxa"/>
-            <w:vAlign w:val="center"/>
-          </w:tcPr>
-          <w:p>
-            <w:pPr>
-              <w:rPr>
-                <w:rFonts w:ascii="Arial" w:hAnsi="Arial" w:cs="Arial" w:hint="cs"/>
-                <w:rtl/>
-              </w:rPr>
-            </w:pPr>
-          </w:p>
-        </w:tc>
-        <w:tc>
-          <w:tcPr>
-            <w:tcW w:w="6001" w:type="dxa"/>
-            <w:vAlign w:val="center"/>
-          </w:tcPr>
-          <w:p>
-            <w:pPr>
-              <w:jc w:val="center"/>
-              <w:rPr>
-                <w:rFonts w:ascii="Arial" w:hAnsi="Arial" w:cs="Arial"/>
-                <w:rtl/>
-              </w:rPr>
-            </w:pPr>
-          </w:p>
-        </w:tc>
-      </w:tr>
-      <w:tr>
-        <w:trPr>
-          <w:trHeight w:hRule="exact" w:val="397"/>
-          <w:jc w:val="center"/>
-        </w:trPr>
-        <w:tc>
-          <w:tcPr>
-            <w:tcW w:w="2521" w:type="dxa"/>
-            <w:vAlign w:val="center"/>
-          </w:tcPr>
-          <w:p>
-            <w:pPr>
-              <w:rPr>
-                <w:rFonts w:ascii="Arial" w:hAnsi="Arial" w:cs="Arial"/>
-              </w:rPr>
-            </w:pPr>
-          </w:p>
-        </w:tc>
-        <w:tc>
-          <w:tcPr>
-            <w:tcW w:w="6001" w:type="dxa"/>
-            <w:vAlign w:val="center"/>
-          </w:tcPr>
-          <w:p>
-            <w:pPr>
-              <w:jc w:val="center"/>
-              <w:rPr>
-                <w:rFonts w:ascii="Arial" w:hAnsi="Arial" w:cs="Arial"/>
-                <w:rtl/>
-              </w:rPr>
-            </w:pPr>
-          </w:p>
-        </w:tc>
-      </w:tr>
-      <w:tr>
-        <w:trPr>
-          <w:trHeight w:hRule="exact" w:val="397"/>
-          <w:jc w:val="center"/>
-        </w:trPr>
-        <w:tc>
-          <w:tcPr>
-            <w:tcW w:w="2521" w:type="dxa"/>
-            <w:vAlign w:val="center"/>
-          </w:tcPr>
-          <w:p>
-            <w:pPr>
-              <w:rPr>
-                <w:rFonts w:ascii="Arial" w:hAnsi="Arial" w:cs="Arial" w:hint="cs"/>
-                <w:rtl/>
-              </w:rPr>
-            </w:pPr>
-          </w:p>
-        </w:tc>
-        <w:tc>
-          <w:tcPr>
-            <w:tcW w:w="6001" w:type="dxa"/>
-            <w:vAlign w:val="center"/>
-          </w:tcPr>
-          <w:p>
-            <w:pPr>
-              <w:jc w:val="center"/>
-              <w:rPr>
-                <w:rFonts w:ascii="Arial" w:hAnsi="Arial" w:cs="Arial"/>
-                <w:rtl/>
-              </w:rPr>
-            </w:pPr>
-          </w:p>
-        </w:tc>
-      </w:tr>
-      <w:tr>
-        <w:trPr>
-          <w:trHeight w:hRule="exact" w:val="397"/>
-          <w:jc w:val="center"/>
-        </w:trPr>
-        <w:tc>
-          <w:tcPr>
-            <w:tcW w:w="2521" w:type="dxa"/>
-            <w:vAlign w:val="center"/>
-          </w:tcPr>
-          <w:p>
-            <w:pPr>
-              <w:rPr>
-                <w:rFonts w:ascii="Arial" w:hAnsi="Arial" w:cs="Arial" w:hint="cs"/>
-                <w:rtl/>
-              </w:rPr>
-            </w:pPr>
-          </w:p>
-        </w:tc>
-        <w:tc>
-          <w:tcPr>
-            <w:tcW w:w="6001" w:type="dxa"/>
-            <w:vAlign w:val="center"/>
-          </w:tcPr>
-          <w:p>
-            <w:pPr>
-              <w:jc w:val="center"/>
-              <w:rPr>
-                <w:rFonts w:ascii="Arial" w:hAnsi="Arial" w:cs="Arial"/>
-                <w:rtl/>
-              </w:rPr>
-            </w:pPr>
-          </w:p>
-        </w:tc>
-      </w:tr>
-      <w:tr>
-        <w:trPr>
-          <w:trHeight w:hRule="exact" w:val="397"/>
-          <w:jc w:val="center"/>
-        </w:trPr>
-        <w:tc>
-          <w:tcPr>
-            <w:tcW w:w="2521" w:type="dxa"/>
-            <w:vAlign w:val="center"/>
-          </w:tcPr>
-          <w:p>
-            <w:pPr>
-              <w:rPr>
-                <w:rFonts w:ascii="Arial" w:hAnsi="Arial" w:cs="Arial" w:hint="cs"/>
-                <w:rtl/>
-              </w:rPr>
-            </w:pPr>
-          </w:p>
-        </w:tc>
-        <w:tc>
-          <w:tcPr>
-            <w:tcW w:w="6001" w:type="dxa"/>
-            <w:vAlign w:val="center"/>
-          </w:tcPr>
-          <w:p>
-            <w:pPr>
-              <w:jc w:val="center"/>
-              <w:rPr>
-                <w:rFonts w:ascii="Arial" w:hAnsi="Arial" w:cs="Arial"/>
-                <w:rtl/>
-              </w:rPr>
-            </w:pPr>
-          </w:p>
-        </w:tc>
-      </w:tr>
-      <w:tr>
-        <w:trPr>
-          <w:trHeight w:hRule="exact" w:val="397"/>
-          <w:jc w:val="center"/>
-        </w:trPr>
-        <w:tc>
-          <w:tcPr>
-            <w:tcW w:w="2521" w:type="dxa"/>
-            <w:vAlign w:val="center"/>
-          </w:tcPr>
-          <w:p>
-            <w:pPr>
-              <w:rPr>
-                <w:rFonts w:ascii="Arial" w:hAnsi="Arial" w:cs="Arial" w:hint="cs"/>
-                <w:rtl/>
-              </w:rPr>
-            </w:pPr>
-          </w:p>
-        </w:tc>
-        <w:tc>
-          <w:tcPr>
-            <w:tcW w:w="6001" w:type="dxa"/>
-            <w:vAlign w:val="center"/>
-          </w:tcPr>
-          <w:p>
-            <w:pPr>
-              <w:jc w:val="center"/>
-              <w:rPr>
-                <w:rFonts w:ascii="Arial" w:hAnsi="Arial" w:cs="Arial"/>
-                <w:rtl/>
-              </w:rPr>
-            </w:pPr>
-          </w:p>
-        </w:tc>
-      </w:tr>
-    </w:tbl>
-    <w:p>
-      <w:pPr>
-        <w:rPr>
-          <w:rFonts w:ascii="Arial" w:hAnsi="Arial" w:cs="Arial"/>
-          <w:sz w:val="28"/>
-          <w:szCs w:val="28"/>
-          <w:rtl/>
-        </w:rPr>
-      </w:pPr>
-    </w:p>
-    <w:tbl>
-      <w:tblPr>
-        <w:bidiVisual/>
-        <w:tblW w:w="0" w:type="auto"/>
-        <w:jc w:val="center"/>
-        <w:tblBorders>
-          <w:top w:val="single" w:sz="4" w:space="0" w:color="auto"/>
-          <w:left w:val="single" w:sz="4" w:space="0" w:color="auto"/>
-          <w:bottom w:val="single" w:sz="4" w:space="0" w:color="auto"/>
-          <w:right w:val="single" w:sz="4" w:space="0" w:color="auto"/>
-          <w:insideH w:val="single" w:sz="4" w:space="0" w:color="auto"/>
-          <w:insideV w:val="single" w:sz="4" w:space="0" w:color="auto"/>
-        </w:tblBorders>
-        <w:tblLook w:val="01E0" w:firstRow="1" w:lastRow="1" w:firstColumn="1" w:lastColumn="1" w:noHBand="0" w:noVBand="0"/>
-      </w:tblPr>
-      <w:tblGrid>
-        <w:gridCol w:w="2470"/>
-        <w:gridCol w:w="5826"/>
-      </w:tblGrid>
-      <w:tr>
-        <w:trPr>
-          <w:trHeight w:hRule="exact" w:val="510"/>
-          <w:jc w:val="center"/>
-        </w:trPr>
-        <w:tc>
-          <w:tcPr>
-            <w:tcW w:w="2521" w:type="dxa"/>
-            <w:tcBorders>
-              <w:bottom w:val="single" w:sz="4" w:space="0" w:color="auto"/>
-            </w:tcBorders>
-            <w:shd w:val="clear" w:color="auto" w:fill="808080"/>
-            <w:vAlign w:val="center"/>
-          </w:tcPr>
-          <w:p>
-            <w:pPr>
-              <w:rPr>
-                <w:rFonts w:ascii="Arial" w:hAnsi="Arial" w:cs="Arial" w:hint="cs"/>
-                <w:b/>
-                <w:bCs/>
-                <w:sz w:val="28"/>
-                <w:szCs w:val="28"/>
-                <w:rtl/>
-              </w:rPr>
-            </w:pPr>
             <w:r>
               <w:rPr>
-                <w:rFonts w:ascii="Arial" w:hAnsi="Arial" w:cs="Arial" w:hint="cs"/>
-                <w:b/>
-                <w:bCs/>
-                <w:sz w:val="28"/>
-                <w:szCs w:val="28"/>
-                <w:rtl/>
-              </w:rPr>
-              <w:t xml:space="preserve">שם ה- </w:t>
+                <w:rFonts w:ascii="Arial" w:hAnsi="Arial" w:cs="Arial"/>
+                <w:rtl/>
+              </w:rPr>
+              <w:t>מציין את סוג האנרגיה של הרכב: דלק או חשמל</w:t>
             </w:r>
             <w:r>
               <w:rPr>
                 <w:rFonts w:ascii="Arial" w:hAnsi="Arial" w:cs="Arial"/>
-                <w:b/>
-                <w:bCs/>
-                <w:sz w:val="28"/>
-                <w:szCs w:val="28"/>
-              </w:rPr>
-              <w:t>ENUM</w:t>
-            </w:r>
-          </w:p>
-        </w:tc>
-        <w:tc>
-          <w:tcPr>
-            <w:tcW w:w="6001" w:type="dxa"/>
-            <w:tcBorders>
-              <w:bottom w:val="single" w:sz="4" w:space="0" w:color="auto"/>
-            </w:tcBorders>
-            <w:shd w:val="clear" w:color="auto" w:fill="808080"/>
-            <w:vAlign w:val="center"/>
-          </w:tcPr>
-          <w:p>
-            <w:pPr>
-              <w:rPr>
-                <w:rFonts w:ascii="Arial" w:hAnsi="Arial" w:cs="Arial"/>
-                <w:b/>
-                <w:bCs/>
-                <w:sz w:val="28"/>
-                <w:szCs w:val="28"/>
-                <w:rtl/>
-              </w:rPr>
-            </w:pPr>
-            <w:r>
-              <w:rPr>
-                <w:rFonts w:ascii="Arial" w:hAnsi="Arial" w:cs="Arial" w:hint="cs"/>
-                <w:b/>
-                <w:bCs/>
-                <w:sz w:val="28"/>
-                <w:szCs w:val="28"/>
-                <w:rtl/>
-              </w:rPr>
-              <w:t xml:space="preserve">הסבר </w:t>
+              </w:rPr>
+              <w:t>.</w:t>
             </w:r>
           </w:p>
         </w:tc>
@@ -1176,7 +2010,7 @@
         </w:trPr>
         <w:tc>
           <w:tcPr>
-            <w:tcW w:w="2521" w:type="dxa"/>
+            <w:tcW w:w="2502" w:type="dxa"/>
             <w:vAlign w:val="center"/>
           </w:tcPr>
           <w:p>
@@ -1186,11 +2020,17 @@
                 <w:rtl/>
               </w:rPr>
             </w:pPr>
+            <w:r>
+              <w:rPr>
+                <w:rFonts w:ascii="Arial" w:hAnsi="Arial" w:cs="Arial"/>
+              </w:rPr>
+              <w:t>eFuelType</w:t>
+            </w:r>
           </w:p>
         </w:tc>
         <w:tc>
           <w:tcPr>
-            <w:tcW w:w="6001" w:type="dxa"/>
+            <w:tcW w:w="5794" w:type="dxa"/>
             <w:vAlign w:val="center"/>
           </w:tcPr>
           <w:p>
@@ -1200,6 +2040,19 @@
                 <w:rFonts w:ascii="Arial" w:hAnsi="Arial" w:cs="Arial"/>
               </w:rPr>
             </w:pPr>
+            <w:r>
+              <w:rPr>
+                <w:rFonts w:ascii="Arial" w:hAnsi="Arial" w:cs="Arial"/>
+                <w:rtl/>
+              </w:rPr>
+              <w:t>סוגי דלק נתמכים במערכת (סולר, אוקטן 95/96/98)</w:t>
+            </w:r>
+            <w:r>
+              <w:rPr>
+                <w:rFonts w:ascii="Arial" w:hAnsi="Arial" w:cs="Arial"/>
+              </w:rPr>
+              <w:t>.</w:t>
+            </w:r>
           </w:p>
         </w:tc>
       </w:tr>
@@ -1210,21 +2063,27 @@
         </w:trPr>
         <w:tc>
           <w:tcPr>
-            <w:tcW w:w="2521" w:type="dxa"/>
+            <w:tcW w:w="2502" w:type="dxa"/>
             <w:vAlign w:val="center"/>
           </w:tcPr>
           <w:p>
             <w:pPr>
               <w:rPr>
-                <w:rFonts w:ascii="Arial" w:hAnsi="Arial" w:cs="Arial" w:hint="cs"/>
+                <w:rFonts w:ascii="Arial" w:hAnsi="Arial" w:cs="Arial"/>
                 <w:rtl/>
               </w:rPr>
             </w:pPr>
+            <w:r>
+              <w:rPr>
+                <w:rFonts w:ascii="Arial" w:hAnsi="Arial" w:cs="Arial"/>
+              </w:rPr>
+              <w:t>eVehicleStatus</w:t>
+            </w:r>
           </w:p>
         </w:tc>
         <w:tc>
           <w:tcPr>
-            <w:tcW w:w="6001" w:type="dxa"/>
+            <w:tcW w:w="5794" w:type="dxa"/>
             <w:vAlign w:val="center"/>
           </w:tcPr>
           <w:p>
@@ -1232,8 +2091,22 @@
               <w:jc w:val="center"/>
               <w:rPr>
                 <w:rFonts w:ascii="Arial" w:hAnsi="Arial" w:cs="Arial"/>
+                <w:rtl/>
               </w:rPr>
             </w:pPr>
+            <w:r>
+              <w:rPr>
+                <w:rFonts w:ascii="Arial" w:hAnsi="Arial" w:cs="Arial"/>
+                <w:rtl/>
+              </w:rPr>
+              <w:t>סטטוס רכב במוסך: בתיקון, תוקן, שולם</w:t>
+            </w:r>
+            <w:r>
+              <w:rPr>
+                <w:rFonts w:ascii="Arial" w:hAnsi="Arial" w:cs="Arial"/>
+              </w:rPr>
+              <w:t>.</w:t>
+            </w:r>
           </w:p>
         </w:tc>
       </w:tr>
@@ -1244,21 +2117,26 @@
         </w:trPr>
         <w:tc>
           <w:tcPr>
-            <w:tcW w:w="2521" w:type="dxa"/>
+            <w:tcW w:w="2502" w:type="dxa"/>
             <w:vAlign w:val="center"/>
           </w:tcPr>
           <w:p>
             <w:pPr>
               <w:rPr>
-                <w:rFonts w:ascii="Arial" w:hAnsi="Arial" w:cs="Arial" w:hint="cs"/>
-                <w:rtl/>
+                <w:rFonts w:ascii="Arial" w:hAnsi="Arial" w:cs="Arial"/>
               </w:rPr>
             </w:pPr>
+            <w:r>
+              <w:rPr>
+                <w:rFonts w:ascii="Arial" w:hAnsi="Arial" w:cs="Arial"/>
+              </w:rPr>
+              <w:t>eCarColor</w:t>
+            </w:r>
           </w:p>
         </w:tc>
         <w:tc>
           <w:tcPr>
-            <w:tcW w:w="6001" w:type="dxa"/>
+            <w:tcW w:w="5794" w:type="dxa"/>
             <w:vAlign w:val="center"/>
           </w:tcPr>
           <w:p>
@@ -1269,6 +2147,13 @@
                 <w:rtl/>
               </w:rPr>
             </w:pPr>
+            <w:r>
+              <w:rPr>
+                <w:rFonts w:ascii="Arial" w:hAnsi="Arial" w:cs="Arial"/>
+                <w:rtl/>
+              </w:rPr>
+              <w:t>צבעי רכב אפשריים.</w:t>
+            </w:r>
           </w:p>
         </w:tc>
       </w:tr>
@@ -1279,20 +2164,27 @@
         </w:trPr>
         <w:tc>
           <w:tcPr>
-            <w:tcW w:w="2521" w:type="dxa"/>
+            <w:tcW w:w="2502" w:type="dxa"/>
             <w:vAlign w:val="center"/>
           </w:tcPr>
           <w:p>
             <w:pPr>
               <w:rPr>
-                <w:rFonts w:ascii="Arial" w:hAnsi="Arial" w:cs="Arial"/>
+                <w:rFonts w:ascii="Arial" w:hAnsi="Arial" w:cs="Arial" w:hint="cs"/>
+                <w:rtl/>
               </w:rPr>
             </w:pPr>
+            <w:r>
+              <w:rPr>
+                <w:rFonts w:ascii="Arial" w:hAnsi="Arial" w:cs="Arial"/>
+              </w:rPr>
+              <w:t>eLicenseType</w:t>
+            </w:r>
           </w:p>
         </w:tc>
         <w:tc>
           <w:tcPr>
-            <w:tcW w:w="6001" w:type="dxa"/>
+            <w:tcW w:w="5794" w:type="dxa"/>
             <w:vAlign w:val="center"/>
           </w:tcPr>
           <w:p>
@@ -1303,6 +2195,13 @@
                 <w:rtl/>
               </w:rPr>
             </w:pPr>
+            <w:r>
+              <w:rPr>
+                <w:rFonts w:ascii="Arial" w:hAnsi="Arial" w:cs="Arial"/>
+                <w:rtl/>
+              </w:rPr>
+              <w:t>סוגי רישיונות לאופנועים.</w:t>
+            </w:r>
           </w:p>
         </w:tc>
       </w:tr>
@@ -1313,21 +2212,27 @@
         </w:trPr>
         <w:tc>
           <w:tcPr>
-            <w:tcW w:w="2521" w:type="dxa"/>
+            <w:tcW w:w="2502" w:type="dxa"/>
             <w:vAlign w:val="center"/>
           </w:tcPr>
           <w:p>
             <w:pPr>
               <w:rPr>
-                <w:rFonts w:ascii="Arial" w:hAnsi="Arial" w:cs="Arial" w:hint="cs"/>
+                <w:rFonts w:ascii="Arial" w:hAnsi="Arial" w:cs="Arial"/>
                 <w:rtl/>
               </w:rPr>
             </w:pPr>
+            <w:r>
+              <w:rPr>
+                <w:rFonts w:ascii="Arial" w:hAnsi="Arial" w:cs="Arial"/>
+              </w:rPr>
+              <w:t>eVehicleQuestion</w:t>
+            </w:r>
           </w:p>
         </w:tc>
         <w:tc>
           <w:tcPr>
-            <w:tcW w:w="6001" w:type="dxa"/>
+            <w:tcW w:w="5794" w:type="dxa"/>
             <w:vAlign w:val="center"/>
           </w:tcPr>
           <w:p>
@@ -1338,6 +2243,13 @@
                 <w:rtl/>
               </w:rPr>
             </w:pPr>
+            <w:r>
+              <w:rPr>
+                <w:rFonts w:ascii="Arial" w:hAnsi="Arial" w:cs="Arial"/>
+                <w:rtl/>
+              </w:rPr>
+              <w:t>מגדיר סוגי שאלות לאיסוף נתוני רכב מהמשתמש.</w:t>
+            </w:r>
           </w:p>
         </w:tc>
       </w:tr>
@@ -1348,21 +2260,27 @@
         </w:trPr>
         <w:tc>
           <w:tcPr>
-            <w:tcW w:w="2521" w:type="dxa"/>
+            <w:tcW w:w="2502" w:type="dxa"/>
             <w:vAlign w:val="center"/>
           </w:tcPr>
           <w:p>
             <w:pPr>
               <w:rPr>
-                <w:rFonts w:ascii="Arial" w:hAnsi="Arial" w:cs="Arial" w:hint="cs"/>
+                <w:rFonts w:ascii="Arial" w:hAnsi="Arial" w:cs="Arial"/>
                 <w:rtl/>
               </w:rPr>
             </w:pPr>
+            <w:r>
+              <w:rPr>
+                <w:rFonts w:ascii="Arial" w:hAnsi="Arial" w:cs="Arial"/>
+              </w:rPr>
+              <w:t>eMenuOption</w:t>
+            </w:r>
           </w:p>
         </w:tc>
         <w:tc>
           <w:tcPr>
-            <w:tcW w:w="6001" w:type="dxa"/>
+            <w:tcW w:w="5794" w:type="dxa"/>
             <w:vAlign w:val="center"/>
           </w:tcPr>
           <w:p>
@@ -1373,76 +2291,13 @@
                 <w:rtl/>
               </w:rPr>
             </w:pPr>
-          </w:p>
-        </w:tc>
-      </w:tr>
-      <w:tr>
-        <w:trPr>
-          <w:trHeight w:hRule="exact" w:val="397"/>
-          <w:jc w:val="center"/>
-        </w:trPr>
-        <w:tc>
-          <w:tcPr>
-            <w:tcW w:w="2521" w:type="dxa"/>
-            <w:vAlign w:val="center"/>
-          </w:tcPr>
-          <w:p>
-            <w:pPr>
-              <w:rPr>
-                <w:rFonts w:ascii="Arial" w:hAnsi="Arial" w:cs="Arial" w:hint="cs"/>
-                <w:rtl/>
-              </w:rPr>
-            </w:pPr>
-          </w:p>
-        </w:tc>
-        <w:tc>
-          <w:tcPr>
-            <w:tcW w:w="6001" w:type="dxa"/>
-            <w:vAlign w:val="center"/>
-          </w:tcPr>
-          <w:p>
-            <w:pPr>
-              <w:jc w:val="center"/>
-              <w:rPr>
-                <w:rFonts w:ascii="Arial" w:hAnsi="Arial" w:cs="Arial"/>
-                <w:rtl/>
-              </w:rPr>
-            </w:pPr>
-          </w:p>
-        </w:tc>
-      </w:tr>
-      <w:tr>
-        <w:trPr>
-          <w:trHeight w:hRule="exact" w:val="397"/>
-          <w:jc w:val="center"/>
-        </w:trPr>
-        <w:tc>
-          <w:tcPr>
-            <w:tcW w:w="2521" w:type="dxa"/>
-            <w:vAlign w:val="center"/>
-          </w:tcPr>
-          <w:p>
-            <w:pPr>
-              <w:rPr>
-                <w:rFonts w:ascii="Arial" w:hAnsi="Arial" w:cs="Arial" w:hint="cs"/>
-                <w:rtl/>
-              </w:rPr>
-            </w:pPr>
-          </w:p>
-        </w:tc>
-        <w:tc>
-          <w:tcPr>
-            <w:tcW w:w="6001" w:type="dxa"/>
-            <w:vAlign w:val="center"/>
-          </w:tcPr>
-          <w:p>
-            <w:pPr>
-              <w:jc w:val="center"/>
-              <w:rPr>
-                <w:rFonts w:ascii="Arial" w:hAnsi="Arial" w:cs="Arial"/>
-                <w:rtl/>
-              </w:rPr>
-            </w:pPr>
+            <w:r>
+              <w:rPr>
+                <w:rFonts w:ascii="Arial" w:hAnsi="Arial" w:cs="Arial"/>
+                <w:rtl/>
+              </w:rPr>
+              <w:t>אפשרויות תפריט בממשק המשתמש הקונסולרי.</w:t>
+            </w:r>
           </w:p>
         </w:tc>
       </w:tr>
@@ -1450,7 +2305,7 @@
     <w:p>
       <w:pPr>
         <w:rPr>
-          <w:rFonts w:ascii="Arial" w:hAnsi="Arial" w:cs="Arial" w:hint="cs"/>
+          <w:rFonts w:ascii="Arial" w:hAnsi="Arial" w:cs="Arial"/>
           <w:sz w:val="18"/>
           <w:szCs w:val="18"/>
           <w:rtl/>
@@ -1463,7 +2318,7 @@
           <w:bottom w:val="single" w:sz="12" w:space="1" w:color="auto"/>
         </w:pBdr>
         <w:rPr>
-          <w:rFonts w:ascii="Arial" w:hAnsi="Arial" w:cs="Arial" w:hint="cs"/>
+          <w:rFonts w:ascii="Arial" w:hAnsi="Arial" w:cs="Arial"/>
           <w:b/>
           <w:bCs/>
           <w:sz w:val="26"/>
@@ -1516,13 +2371,126 @@
           <w:bCs/>
           <w:sz w:val="18"/>
           <w:szCs w:val="18"/>
+        </w:rPr>
+      </w:pPr>
+    </w:p>
+    <w:p>
+      <w:pPr>
+        <w:rPr>
+          <w:rFonts w:ascii="Arial" w:hAnsi="Arial" w:cs="Arial"/>
+          <w:b/>
+          <w:bCs/>
+          <w:sz w:val="18"/>
+          <w:szCs w:val="18"/>
+        </w:rPr>
+      </w:pPr>
+    </w:p>
+    <w:p>
+      <w:pPr>
+        <w:rPr>
+          <w:rFonts w:ascii="Arial" w:hAnsi="Arial" w:cs="Arial"/>
+          <w:b/>
+          <w:bCs/>
+          <w:sz w:val="18"/>
+          <w:szCs w:val="18"/>
+        </w:rPr>
+      </w:pPr>
+      <w:r>
+        <w:rPr>
+          <w:rFonts w:ascii="Arial" w:hAnsi="Arial" w:cs="Arial"/>
+          <w:b/>
+          <w:bCs/>
+          <w:noProof/>
+          <w:sz w:val="18"/>
+          <w:szCs w:val="18"/>
+        </w:rPr>
+        <w:drawing>
+          <wp:anchor distT="0" distB="0" distL="114300" distR="114300" simplePos="0" relativeHeight="251658752" behindDoc="0" locked="0" layoutInCell="1" allowOverlap="1" wp14:anchorId="0708A6CC" wp14:editId="7C956DF2">
+            <wp:simplePos x="0" y="0"/>
+            <wp:positionH relativeFrom="column">
+              <wp:posOffset>-1096645</wp:posOffset>
+            </wp:positionH>
+            <wp:positionV relativeFrom="paragraph">
+              <wp:posOffset>132715</wp:posOffset>
+            </wp:positionV>
+            <wp:extent cx="7412990" cy="6085840"/>
+            <wp:effectExtent l="0" t="0" r="0" b="0"/>
+            <wp:wrapThrough wrapText="bothSides">
+              <wp:wrapPolygon edited="0">
+                <wp:start x="0" y="0"/>
+                <wp:lineTo x="0" y="21501"/>
+                <wp:lineTo x="21537" y="21501"/>
+                <wp:lineTo x="21537" y="0"/>
+                <wp:lineTo x="0" y="0"/>
+              </wp:wrapPolygon>
+            </wp:wrapThrough>
+            <wp:docPr id="194913223" name="Picture 7"/>
+            <wp:cNvGraphicFramePr>
+              <a:graphicFrameLocks xmlns:a="http://schemas.openxmlformats.org/drawingml/2006/main" noChangeAspect="1"/>
+            </wp:cNvGraphicFramePr>
+            <a:graphic xmlns:a="http://schemas.openxmlformats.org/drawingml/2006/main">
+              <a:graphicData uri="http://schemas.openxmlformats.org/drawingml/2006/picture">
+                <pic:pic xmlns:pic="http://schemas.openxmlformats.org/drawingml/2006/picture">
+                  <pic:nvPicPr>
+                    <pic:cNvPr id="0" name="Picture 6"/>
+                    <pic:cNvPicPr>
+                      <a:picLocks noChangeAspect="1" noChangeArrowheads="1"/>
+                    </pic:cNvPicPr>
+                  </pic:nvPicPr>
+                  <pic:blipFill>
+                    <a:blip r:embed="rId7" cstate="print">
+                      <a:extLst>
+                        <a:ext uri="{28A0092B-C50C-407E-A947-70E740481C1C}">
+                          <a14:useLocalDpi xmlns:a14="http://schemas.microsoft.com/office/drawing/2010/main" val="0"/>
+                        </a:ext>
+                      </a:extLst>
+                    </a:blip>
+                    <a:srcRect/>
+                    <a:stretch>
+                      <a:fillRect/>
+                    </a:stretch>
+                  </pic:blipFill>
+                  <pic:spPr bwMode="auto">
+                    <a:xfrm>
+                      <a:off x="0" y="0"/>
+                      <a:ext cx="7412990" cy="6085840"/>
+                    </a:xfrm>
+                    <a:prstGeom prst="rect">
+                      <a:avLst/>
+                    </a:prstGeom>
+                    <a:noFill/>
+                    <a:ln>
+                      <a:noFill/>
+                    </a:ln>
+                  </pic:spPr>
+                </pic:pic>
+              </a:graphicData>
+            </a:graphic>
+            <wp14:sizeRelH relativeFrom="margin">
+              <wp14:pctWidth>0</wp14:pctWidth>
+            </wp14:sizeRelH>
+            <wp14:sizeRelV relativeFrom="margin">
+              <wp14:pctHeight>0</wp14:pctHeight>
+            </wp14:sizeRelV>
+          </wp:anchor>
+        </w:drawing>
+      </w:r>
+    </w:p>
+    <w:p>
+      <w:pPr>
+        <w:rPr>
+          <w:rFonts w:ascii="Arial" w:hAnsi="Arial" w:cs="Arial"/>
+          <w:b/>
+          <w:bCs/>
+          <w:sz w:val="18"/>
+          <w:szCs w:val="18"/>
           <w:rtl/>
         </w:rPr>
       </w:pPr>
     </w:p>
     <w:sectPr>
-      <w:headerReference w:type="even" r:id="rId7"/>
-      <w:footerReference w:type="even" r:id="rId8"/>
+      <w:headerReference w:type="even" r:id="rId8"/>
+      <w:footerReference w:type="even" r:id="rId9"/>
       <w:pgSz w:w="11906" w:h="16838"/>
       <w:pgMar w:top="709" w:right="1800" w:bottom="1440" w:left="1800" w:header="708" w:footer="708" w:gutter="0"/>
       <w:cols w:space="708"/>
@@ -1535,7 +2503,7 @@
 </file>
 
 <file path=word/endnotes.xml><?xml version="1.0" encoding="utf-8"?>
-<w:endnotes xmlns:wpc="http://schemas.microsoft.com/office/word/2010/wordprocessingCanvas" xmlns:cx="http://schemas.microsoft.com/office/drawing/2014/chartex" xmlns:cx1="http://schemas.microsoft.com/office/drawing/2015/9/8/chartex" xmlns:mc="http://schemas.openxmlformats.org/markup-compatibility/2006" xmlns:o="urn:schemas-microsoft-com:office:office" xmlns:r="http://schemas.openxmlformats.org/officeDocument/2006/relationships" xmlns:m="http://schemas.openxmlformats.org/officeDocument/2006/math" xmlns:v="urn:schemas-microsoft-com:vml" xmlns:wp14="http://schemas.microsoft.com/office/word/2010/wordprocessingDrawing" xmlns:wp="http://schemas.openxmlformats.org/drawingml/2006/wordprocessingDrawing" xmlns:w10="urn:schemas-microsoft-com:office:word" xmlns:w="http://schemas.openxmlformats.org/wordprocessingml/2006/main" xmlns:w14="http://schemas.microsoft.com/office/word/2010/wordml" xmlns:w15="http://schemas.microsoft.com/office/word/2012/wordml" xmlns:w16se="http://schemas.microsoft.com/office/word/2015/wordml/symex" xmlns:wpg="http://schemas.microsoft.com/office/word/2010/wordprocessingGroup" xmlns:wpi="http://schemas.microsoft.com/office/word/2010/wordprocessingInk" xmlns:wne="http://schemas.microsoft.com/office/word/2006/wordml" xmlns:wps="http://schemas.microsoft.com/office/word/2010/wordprocessingShape" mc:Ignorable="w14 w15 w16se wp14">
+<w:endnotes xmlns:wpc="http://schemas.microsoft.com/office/word/2010/wordprocessingCanvas" xmlns:cx="http://schemas.microsoft.com/office/drawing/2014/chartex" xmlns:cx1="http://schemas.microsoft.com/office/drawing/2015/9/8/chartex" xmlns:cx2="http://schemas.microsoft.com/office/drawing/2015/10/21/chartex" xmlns:cx3="http://schemas.microsoft.com/office/drawing/2016/5/9/chartex" xmlns:cx4="http://schemas.microsoft.com/office/drawing/2016/5/10/chartex" xmlns:cx5="http://schemas.microsoft.com/office/drawing/2016/5/11/chartex" xmlns:cx6="http://schemas.microsoft.com/office/drawing/2016/5/12/chartex" xmlns:cx7="http://schemas.microsoft.com/office/drawing/2016/5/13/chartex" xmlns:cx8="http://schemas.microsoft.com/office/drawing/2016/5/14/chartex" xmlns:mc="http://schemas.openxmlformats.org/markup-compatibility/2006" xmlns:aink="http://schemas.microsoft.com/office/drawing/2016/ink" xmlns:am3d="http://schemas.microsoft.com/office/drawing/2017/model3d" xmlns:o="urn:schemas-microsoft-com:office:office" xmlns:oel="http://schemas.microsoft.com/office/2019/extlst" xmlns:r="http://schemas.openxmlformats.org/officeDocument/2006/relationships" xmlns:m="http://schemas.openxmlformats.org/officeDocument/2006/math" xmlns:v="urn:schemas-microsoft-com:vml" xmlns:wp14="http://schemas.microsoft.com/office/word/2010/wordprocessingDrawing" xmlns:wp="http://schemas.openxmlformats.org/drawingml/2006/wordprocessingDrawing" xmlns:w10="urn:schemas-microsoft-com:office:word" xmlns:w="http://schemas.openxmlformats.org/wordprocessingml/2006/main" xmlns:w14="http://schemas.microsoft.com/office/word/2010/wordml" xmlns:w15="http://schemas.microsoft.com/office/word/2012/wordml" xmlns:w16cex="http://schemas.microsoft.com/office/word/2018/wordml/cex" xmlns:w16cid="http://schemas.microsoft.com/office/word/2016/wordml/cid" xmlns:w16="http://schemas.microsoft.com/office/word/2018/wordml" xmlns:w16du="http://schemas.microsoft.com/office/word/2023/wordml/word16du" xmlns:w16sdtdh="http://schemas.microsoft.com/office/word/2020/wordml/sdtdatahash" xmlns:w16sdtfl="http://schemas.microsoft.com/office/word/2024/wordml/sdtformatlock" xmlns:w16se="http://schemas.microsoft.com/office/word/2015/wordml/symex" xmlns:wpg="http://schemas.microsoft.com/office/word/2010/wordprocessingGroup" xmlns:wpi="http://schemas.microsoft.com/office/word/2010/wordprocessingInk" xmlns:wne="http://schemas.microsoft.com/office/word/2006/wordml" xmlns:wps="http://schemas.microsoft.com/office/word/2010/wordprocessingShape" mc:Ignorable="w14 w15 w16se w16cid w16 w16cex w16sdtdh w16sdtfl w16du wp14">
   <w:endnote w:type="separator" w:id="-1">
     <w:p>
       <w:r>
@@ -1554,31 +2522,31 @@
 </file>
 
 <file path=word/footer1.xml><?xml version="1.0" encoding="utf-8"?>
-<w:ftr xmlns:wpc="http://schemas.microsoft.com/office/word/2010/wordprocessingCanvas" xmlns:cx="http://schemas.microsoft.com/office/drawing/2014/chartex" xmlns:cx1="http://schemas.microsoft.com/office/drawing/2015/9/8/chartex" xmlns:mc="http://schemas.openxmlformats.org/markup-compatibility/2006" xmlns:o="urn:schemas-microsoft-com:office:office" xmlns:r="http://schemas.openxmlformats.org/officeDocument/2006/relationships" xmlns:m="http://schemas.openxmlformats.org/officeDocument/2006/math" xmlns:v="urn:schemas-microsoft-com:vml" xmlns:wp14="http://schemas.microsoft.com/office/word/2010/wordprocessingDrawing" xmlns:wp="http://schemas.openxmlformats.org/drawingml/2006/wordprocessingDrawing" xmlns:w10="urn:schemas-microsoft-com:office:word" xmlns:w="http://schemas.openxmlformats.org/wordprocessingml/2006/main" xmlns:w14="http://schemas.microsoft.com/office/word/2010/wordml" xmlns:w15="http://schemas.microsoft.com/office/word/2012/wordml" xmlns:w16se="http://schemas.microsoft.com/office/word/2015/wordml/symex" xmlns:wpg="http://schemas.microsoft.com/office/word/2010/wordprocessingGroup" xmlns:wpi="http://schemas.microsoft.com/office/word/2010/wordprocessingInk" xmlns:wne="http://schemas.microsoft.com/office/word/2006/wordml" xmlns:wps="http://schemas.microsoft.com/office/word/2010/wordprocessingShape" mc:Ignorable="w14 w15 w16se wp14">
+<w:ftr xmlns:wpc="http://schemas.microsoft.com/office/word/2010/wordprocessingCanvas" xmlns:cx="http://schemas.microsoft.com/office/drawing/2014/chartex" xmlns:cx1="http://schemas.microsoft.com/office/drawing/2015/9/8/chartex" xmlns:cx2="http://schemas.microsoft.com/office/drawing/2015/10/21/chartex" xmlns:cx3="http://schemas.microsoft.com/office/drawing/2016/5/9/chartex" xmlns:cx4="http://schemas.microsoft.com/office/drawing/2016/5/10/chartex" xmlns:cx5="http://schemas.microsoft.com/office/drawing/2016/5/11/chartex" xmlns:cx6="http://schemas.microsoft.com/office/drawing/2016/5/12/chartex" xmlns:cx7="http://schemas.microsoft.com/office/drawing/2016/5/13/chartex" xmlns:cx8="http://schemas.microsoft.com/office/drawing/2016/5/14/chartex" xmlns:mc="http://schemas.openxmlformats.org/markup-compatibility/2006" xmlns:aink="http://schemas.microsoft.com/office/drawing/2016/ink" xmlns:am3d="http://schemas.microsoft.com/office/drawing/2017/model3d" xmlns:o="urn:schemas-microsoft-com:office:office" xmlns:oel="http://schemas.microsoft.com/office/2019/extlst" xmlns:r="http://schemas.openxmlformats.org/officeDocument/2006/relationships" xmlns:m="http://schemas.openxmlformats.org/officeDocument/2006/math" xmlns:v="urn:schemas-microsoft-com:vml" xmlns:wp14="http://schemas.microsoft.com/office/word/2010/wordprocessingDrawing" xmlns:wp="http://schemas.openxmlformats.org/drawingml/2006/wordprocessingDrawing" xmlns:w10="urn:schemas-microsoft-com:office:word" xmlns:w="http://schemas.openxmlformats.org/wordprocessingml/2006/main" xmlns:w14="http://schemas.microsoft.com/office/word/2010/wordml" xmlns:w15="http://schemas.microsoft.com/office/word/2012/wordml" xmlns:w16cex="http://schemas.microsoft.com/office/word/2018/wordml/cex" xmlns:w16cid="http://schemas.microsoft.com/office/word/2016/wordml/cid" xmlns:w16="http://schemas.microsoft.com/office/word/2018/wordml" xmlns:w16du="http://schemas.microsoft.com/office/word/2023/wordml/word16du" xmlns:w16sdtdh="http://schemas.microsoft.com/office/word/2020/wordml/sdtdatahash" xmlns:w16sdtfl="http://schemas.microsoft.com/office/word/2024/wordml/sdtformatlock" xmlns:w16se="http://schemas.microsoft.com/office/word/2015/wordml/symex" xmlns:wpg="http://schemas.microsoft.com/office/word/2010/wordprocessingGroup" xmlns:wpi="http://schemas.microsoft.com/office/word/2010/wordprocessingInk" xmlns:wne="http://schemas.microsoft.com/office/word/2006/wordml" xmlns:wps="http://schemas.microsoft.com/office/word/2010/wordprocessingShape" mc:Ignorable="w14 w15 w16se w16cid w16 w16cex w16sdtdh w16sdtfl w16du wp14">
   <w:p>
     <w:pPr>
-      <w:pStyle w:val="a5"/>
+      <w:pStyle w:val="Footer"/>
       <w:framePr w:wrap="around" w:vAnchor="text" w:hAnchor="text" w:xAlign="center" w:y="1"/>
       <w:rPr>
-        <w:rStyle w:val="a4"/>
+        <w:rStyle w:val="PageNumber"/>
       </w:rPr>
     </w:pPr>
     <w:r>
       <w:rPr>
-        <w:rStyle w:val="a4"/>
+        <w:rStyle w:val="PageNumber"/>
         <w:rtl/>
       </w:rPr>
       <w:fldChar w:fldCharType="begin"/>
     </w:r>
     <w:r>
       <w:rPr>
-        <w:rStyle w:val="a4"/>
+        <w:rStyle w:val="PageNumber"/>
       </w:rPr>
       <w:instrText xml:space="preserve">PAGE  </w:instrText>
     </w:r>
     <w:r>
       <w:rPr>
-        <w:rStyle w:val="a4"/>
+        <w:rStyle w:val="PageNumber"/>
         <w:rtl/>
       </w:rPr>
       <w:fldChar w:fldCharType="end"/>
@@ -1586,14 +2554,14 @@
   </w:p>
   <w:p>
     <w:pPr>
-      <w:pStyle w:val="a5"/>
+      <w:pStyle w:val="Footer"/>
     </w:pPr>
   </w:p>
 </w:ftr>
 </file>
 
 <file path=word/footnotes.xml><?xml version="1.0" encoding="utf-8"?>
-<w:footnotes xmlns:wpc="http://schemas.microsoft.com/office/word/2010/wordprocessingCanvas" xmlns:cx="http://schemas.microsoft.com/office/drawing/2014/chartex" xmlns:cx1="http://schemas.microsoft.com/office/drawing/2015/9/8/chartex" xmlns:mc="http://schemas.openxmlformats.org/markup-compatibility/2006" xmlns:o="urn:schemas-microsoft-com:office:office" xmlns:r="http://schemas.openxmlformats.org/officeDocument/2006/relationships" xmlns:m="http://schemas.openxmlformats.org/officeDocument/2006/math" xmlns:v="urn:schemas-microsoft-com:vml" xmlns:wp14="http://schemas.microsoft.com/office/word/2010/wordprocessingDrawing" xmlns:wp="http://schemas.openxmlformats.org/drawingml/2006/wordprocessingDrawing" xmlns:w10="urn:schemas-microsoft-com:office:word" xmlns:w="http://schemas.openxmlformats.org/wordprocessingml/2006/main" xmlns:w14="http://schemas.microsoft.com/office/word/2010/wordml" xmlns:w15="http://schemas.microsoft.com/office/word/2012/wordml" xmlns:w16se="http://schemas.microsoft.com/office/word/2015/wordml/symex" xmlns:wpg="http://schemas.microsoft.com/office/word/2010/wordprocessingGroup" xmlns:wpi="http://schemas.microsoft.com/office/word/2010/wordprocessingInk" xmlns:wne="http://schemas.microsoft.com/office/word/2006/wordml" xmlns:wps="http://schemas.microsoft.com/office/word/2010/wordprocessingShape" mc:Ignorable="w14 w15 w16se wp14">
+<w:footnotes xmlns:wpc="http://schemas.microsoft.com/office/word/2010/wordprocessingCanvas" xmlns:cx="http://schemas.microsoft.com/office/drawing/2014/chartex" xmlns:cx1="http://schemas.microsoft.com/office/drawing/2015/9/8/chartex" xmlns:cx2="http://schemas.microsoft.com/office/drawing/2015/10/21/chartex" xmlns:cx3="http://schemas.microsoft.com/office/drawing/2016/5/9/chartex" xmlns:cx4="http://schemas.microsoft.com/office/drawing/2016/5/10/chartex" xmlns:cx5="http://schemas.microsoft.com/office/drawing/2016/5/11/chartex" xmlns:cx6="http://schemas.microsoft.com/office/drawing/2016/5/12/chartex" xmlns:cx7="http://schemas.microsoft.com/office/drawing/2016/5/13/chartex" xmlns:cx8="http://schemas.microsoft.com/office/drawing/2016/5/14/chartex" xmlns:mc="http://schemas.openxmlformats.org/markup-compatibility/2006" xmlns:aink="http://schemas.microsoft.com/office/drawing/2016/ink" xmlns:am3d="http://schemas.microsoft.com/office/drawing/2017/model3d" xmlns:o="urn:schemas-microsoft-com:office:office" xmlns:oel="http://schemas.microsoft.com/office/2019/extlst" xmlns:r="http://schemas.openxmlformats.org/officeDocument/2006/relationships" xmlns:m="http://schemas.openxmlformats.org/officeDocument/2006/math" xmlns:v="urn:schemas-microsoft-com:vml" xmlns:wp14="http://schemas.microsoft.com/office/word/2010/wordprocessingDrawing" xmlns:wp="http://schemas.openxmlformats.org/drawingml/2006/wordprocessingDrawing" xmlns:w10="urn:schemas-microsoft-com:office:word" xmlns:w="http://schemas.openxmlformats.org/wordprocessingml/2006/main" xmlns:w14="http://schemas.microsoft.com/office/word/2010/wordml" xmlns:w15="http://schemas.microsoft.com/office/word/2012/wordml" xmlns:w16cex="http://schemas.microsoft.com/office/word/2018/wordml/cex" xmlns:w16cid="http://schemas.microsoft.com/office/word/2016/wordml/cid" xmlns:w16="http://schemas.microsoft.com/office/word/2018/wordml" xmlns:w16du="http://schemas.microsoft.com/office/word/2023/wordml/word16du" xmlns:w16sdtdh="http://schemas.microsoft.com/office/word/2020/wordml/sdtdatahash" xmlns:w16sdtfl="http://schemas.microsoft.com/office/word/2024/wordml/sdtformatlock" xmlns:w16se="http://schemas.microsoft.com/office/word/2015/wordml/symex" xmlns:wpg="http://schemas.microsoft.com/office/word/2010/wordprocessingGroup" xmlns:wpi="http://schemas.microsoft.com/office/word/2010/wordprocessingInk" xmlns:wne="http://schemas.microsoft.com/office/word/2006/wordml" xmlns:wps="http://schemas.microsoft.com/office/word/2010/wordprocessingShape" mc:Ignorable="w14 w15 w16se w16cid w16 w16cex w16sdtdh w16sdtfl w16du wp14">
   <w:footnote w:type="separator" w:id="-1">
     <w:p>
       <w:r>
@@ -1612,31 +2580,31 @@
 </file>
 
 <file path=word/header1.xml><?xml version="1.0" encoding="utf-8"?>
-<w:hdr xmlns:wpc="http://schemas.microsoft.com/office/word/2010/wordprocessingCanvas" xmlns:cx="http://schemas.microsoft.com/office/drawing/2014/chartex" xmlns:cx1="http://schemas.microsoft.com/office/drawing/2015/9/8/chartex" xmlns:mc="http://schemas.openxmlformats.org/markup-compatibility/2006" xmlns:o="urn:schemas-microsoft-com:office:office" xmlns:r="http://schemas.openxmlformats.org/officeDocument/2006/relationships" xmlns:m="http://schemas.openxmlformats.org/officeDocument/2006/math" xmlns:v="urn:schemas-microsoft-com:vml" xmlns:wp14="http://schemas.microsoft.com/office/word/2010/wordprocessingDrawing" xmlns:wp="http://schemas.openxmlformats.org/drawingml/2006/wordprocessingDrawing" xmlns:w10="urn:schemas-microsoft-com:office:word" xmlns:w="http://schemas.openxmlformats.org/wordprocessingml/2006/main" xmlns:w14="http://schemas.microsoft.com/office/word/2010/wordml" xmlns:w15="http://schemas.microsoft.com/office/word/2012/wordml" xmlns:w16se="http://schemas.microsoft.com/office/word/2015/wordml/symex" xmlns:wpg="http://schemas.microsoft.com/office/word/2010/wordprocessingGroup" xmlns:wpi="http://schemas.microsoft.com/office/word/2010/wordprocessingInk" xmlns:wne="http://schemas.microsoft.com/office/word/2006/wordml" xmlns:wps="http://schemas.microsoft.com/office/word/2010/wordprocessingShape" mc:Ignorable="w14 w15 w16se wp14">
+<w:hdr xmlns:wpc="http://schemas.microsoft.com/office/word/2010/wordprocessingCanvas" xmlns:cx="http://schemas.microsoft.com/office/drawing/2014/chartex" xmlns:cx1="http://schemas.microsoft.com/office/drawing/2015/9/8/chartex" xmlns:cx2="http://schemas.microsoft.com/office/drawing/2015/10/21/chartex" xmlns:cx3="http://schemas.microsoft.com/office/drawing/2016/5/9/chartex" xmlns:cx4="http://schemas.microsoft.com/office/drawing/2016/5/10/chartex" xmlns:cx5="http://schemas.microsoft.com/office/drawing/2016/5/11/chartex" xmlns:cx6="http://schemas.microsoft.com/office/drawing/2016/5/12/chartex" xmlns:cx7="http://schemas.microsoft.com/office/drawing/2016/5/13/chartex" xmlns:cx8="http://schemas.microsoft.com/office/drawing/2016/5/14/chartex" xmlns:mc="http://schemas.openxmlformats.org/markup-compatibility/2006" xmlns:aink="http://schemas.microsoft.com/office/drawing/2016/ink" xmlns:am3d="http://schemas.microsoft.com/office/drawing/2017/model3d" xmlns:o="urn:schemas-microsoft-com:office:office" xmlns:oel="http://schemas.microsoft.com/office/2019/extlst" xmlns:r="http://schemas.openxmlformats.org/officeDocument/2006/relationships" xmlns:m="http://schemas.openxmlformats.org/officeDocument/2006/math" xmlns:v="urn:schemas-microsoft-com:vml" xmlns:wp14="http://schemas.microsoft.com/office/word/2010/wordprocessingDrawing" xmlns:wp="http://schemas.openxmlformats.org/drawingml/2006/wordprocessingDrawing" xmlns:w10="urn:schemas-microsoft-com:office:word" xmlns:w="http://schemas.openxmlformats.org/wordprocessingml/2006/main" xmlns:w14="http://schemas.microsoft.com/office/word/2010/wordml" xmlns:w15="http://schemas.microsoft.com/office/word/2012/wordml" xmlns:w16cex="http://schemas.microsoft.com/office/word/2018/wordml/cex" xmlns:w16cid="http://schemas.microsoft.com/office/word/2016/wordml/cid" xmlns:w16="http://schemas.microsoft.com/office/word/2018/wordml" xmlns:w16du="http://schemas.microsoft.com/office/word/2023/wordml/word16du" xmlns:w16sdtdh="http://schemas.microsoft.com/office/word/2020/wordml/sdtdatahash" xmlns:w16sdtfl="http://schemas.microsoft.com/office/word/2024/wordml/sdtformatlock" xmlns:w16se="http://schemas.microsoft.com/office/word/2015/wordml/symex" xmlns:wpg="http://schemas.microsoft.com/office/word/2010/wordprocessingGroup" xmlns:wpi="http://schemas.microsoft.com/office/word/2010/wordprocessingInk" xmlns:wne="http://schemas.microsoft.com/office/word/2006/wordml" xmlns:wps="http://schemas.microsoft.com/office/word/2010/wordprocessingShape" mc:Ignorable="w14 w15 w16se w16cid w16 w16cex w16sdtdh w16sdtfl w16du wp14">
   <w:p>
     <w:pPr>
-      <w:pStyle w:val="a3"/>
+      <w:pStyle w:val="Header"/>
       <w:framePr w:wrap="around" w:vAnchor="text" w:hAnchor="text" w:xAlign="right" w:y="1"/>
       <w:rPr>
-        <w:rStyle w:val="a4"/>
+        <w:rStyle w:val="PageNumber"/>
       </w:rPr>
     </w:pPr>
     <w:r>
       <w:rPr>
-        <w:rStyle w:val="a4"/>
+        <w:rStyle w:val="PageNumber"/>
         <w:rtl/>
       </w:rPr>
       <w:fldChar w:fldCharType="begin"/>
     </w:r>
     <w:r>
       <w:rPr>
-        <w:rStyle w:val="a4"/>
+        <w:rStyle w:val="PageNumber"/>
       </w:rPr>
       <w:instrText xml:space="preserve">PAGE  </w:instrText>
     </w:r>
     <w:r>
       <w:rPr>
-        <w:rStyle w:val="a4"/>
+        <w:rStyle w:val="PageNumber"/>
         <w:rtl/>
       </w:rPr>
       <w:fldChar w:fldCharType="end"/>
@@ -1644,7 +2612,7 @@
   </w:p>
   <w:p>
     <w:pPr>
-      <w:pStyle w:val="a3"/>
+      <w:pStyle w:val="Header"/>
       <w:ind w:firstLine="360"/>
     </w:pPr>
   </w:p>
@@ -1652,7 +2620,7 @@
 </file>
 
 <file path=word/numbering.xml><?xml version="1.0" encoding="utf-8"?>
-<w:numbering xmlns:wpc="http://schemas.microsoft.com/office/word/2010/wordprocessingCanvas" xmlns:cx="http://schemas.microsoft.com/office/drawing/2014/chartex" xmlns:cx1="http://schemas.microsoft.com/office/drawing/2015/9/8/chartex" xmlns:mc="http://schemas.openxmlformats.org/markup-compatibility/2006" xmlns:o="urn:schemas-microsoft-com:office:office" xmlns:r="http://schemas.openxmlformats.org/officeDocument/2006/relationships" xmlns:m="http://schemas.openxmlformats.org/officeDocument/2006/math" xmlns:v="urn:schemas-microsoft-com:vml" xmlns:wp14="http://schemas.microsoft.com/office/word/2010/wordprocessingDrawing" xmlns:wp="http://schemas.openxmlformats.org/drawingml/2006/wordprocessingDrawing" xmlns:w10="urn:schemas-microsoft-com:office:word" xmlns:w="http://schemas.openxmlformats.org/wordprocessingml/2006/main" xmlns:w14="http://schemas.microsoft.com/office/word/2010/wordml" xmlns:w15="http://schemas.microsoft.com/office/word/2012/wordml" xmlns:w16se="http://schemas.microsoft.com/office/word/2015/wordml/symex" xmlns:wpg="http://schemas.microsoft.com/office/word/2010/wordprocessingGroup" xmlns:wpi="http://schemas.microsoft.com/office/word/2010/wordprocessingInk" xmlns:wne="http://schemas.microsoft.com/office/word/2006/wordml" xmlns:wps="http://schemas.microsoft.com/office/word/2010/wordprocessingShape" mc:Ignorable="w14 w15 w16se wp14">
+<w:numbering xmlns:wpc="http://schemas.microsoft.com/office/word/2010/wordprocessingCanvas" xmlns:cx="http://schemas.microsoft.com/office/drawing/2014/chartex" xmlns:cx1="http://schemas.microsoft.com/office/drawing/2015/9/8/chartex" xmlns:cx2="http://schemas.microsoft.com/office/drawing/2015/10/21/chartex" xmlns:cx3="http://schemas.microsoft.com/office/drawing/2016/5/9/chartex" xmlns:cx4="http://schemas.microsoft.com/office/drawing/2016/5/10/chartex" xmlns:cx5="http://schemas.microsoft.com/office/drawing/2016/5/11/chartex" xmlns:cx6="http://schemas.microsoft.com/office/drawing/2016/5/12/chartex" xmlns:cx7="http://schemas.microsoft.com/office/drawing/2016/5/13/chartex" xmlns:cx8="http://schemas.microsoft.com/office/drawing/2016/5/14/chartex" xmlns:mc="http://schemas.openxmlformats.org/markup-compatibility/2006" xmlns:aink="http://schemas.microsoft.com/office/drawing/2016/ink" xmlns:am3d="http://schemas.microsoft.com/office/drawing/2017/model3d" xmlns:o="urn:schemas-microsoft-com:office:office" xmlns:oel="http://schemas.microsoft.com/office/2019/extlst" xmlns:r="http://schemas.openxmlformats.org/officeDocument/2006/relationships" xmlns:m="http://schemas.openxmlformats.org/officeDocument/2006/math" xmlns:v="urn:schemas-microsoft-com:vml" xmlns:wp14="http://schemas.microsoft.com/office/word/2010/wordprocessingDrawing" xmlns:wp="http://schemas.openxmlformats.org/drawingml/2006/wordprocessingDrawing" xmlns:w10="urn:schemas-microsoft-com:office:word" xmlns:w="http://schemas.openxmlformats.org/wordprocessingml/2006/main" xmlns:w14="http://schemas.microsoft.com/office/word/2010/wordml" xmlns:w15="http://schemas.microsoft.com/office/word/2012/wordml" xmlns:w16cex="http://schemas.microsoft.com/office/word/2018/wordml/cex" xmlns:w16cid="http://schemas.microsoft.com/office/word/2016/wordml/cid" xmlns:w16="http://schemas.microsoft.com/office/word/2018/wordml" xmlns:w16du="http://schemas.microsoft.com/office/word/2023/wordml/word16du" xmlns:w16sdtdh="http://schemas.microsoft.com/office/word/2020/wordml/sdtdatahash" xmlns:w16sdtfl="http://schemas.microsoft.com/office/word/2024/wordml/sdtformatlock" xmlns:w16se="http://schemas.microsoft.com/office/word/2015/wordml/symex" xmlns:wpg="http://schemas.microsoft.com/office/word/2010/wordprocessingGroup" xmlns:wpi="http://schemas.microsoft.com/office/word/2010/wordprocessingInk" xmlns:wne="http://schemas.microsoft.com/office/word/2006/wordml" xmlns:wps="http://schemas.microsoft.com/office/word/2010/wordprocessingShape" mc:Ignorable="w14 w15 w16se w16cid w16 w16cex w16sdtdh w16sdtfl w16du wp14">
   <w:abstractNum w:abstractNumId="0" w15:restartNumberingAfterBreak="0">
     <w:nsid w:val="00BE3A5D"/>
     <w:multiLevelType w:val="multilevel"/>
@@ -6469,131 +7437,131 @@
       </w:rPr>
     </w:lvl>
   </w:abstractNum>
-  <w:num w:numId="1">
+  <w:num w:numId="1" w16cid:durableId="967390496">
     <w:abstractNumId w:val="29"/>
   </w:num>
-  <w:num w:numId="2">
+  <w:num w:numId="2" w16cid:durableId="415828127">
     <w:abstractNumId w:val="30"/>
   </w:num>
-  <w:num w:numId="3">
+  <w:num w:numId="3" w16cid:durableId="791679618">
     <w:abstractNumId w:val="19"/>
   </w:num>
-  <w:num w:numId="4">
+  <w:num w:numId="4" w16cid:durableId="1773164174">
     <w:abstractNumId w:val="33"/>
   </w:num>
-  <w:num w:numId="5">
+  <w:num w:numId="5" w16cid:durableId="1152869123">
     <w:abstractNumId w:val="17"/>
   </w:num>
-  <w:num w:numId="6">
+  <w:num w:numId="6" w16cid:durableId="902450037">
     <w:abstractNumId w:val="12"/>
   </w:num>
-  <w:num w:numId="7">
+  <w:num w:numId="7" w16cid:durableId="733040915">
     <w:abstractNumId w:val="28"/>
   </w:num>
-  <w:num w:numId="8">
+  <w:num w:numId="8" w16cid:durableId="131489579">
     <w:abstractNumId w:val="20"/>
   </w:num>
-  <w:num w:numId="9">
+  <w:num w:numId="9" w16cid:durableId="112600021">
     <w:abstractNumId w:val="15"/>
   </w:num>
-  <w:num w:numId="10">
+  <w:num w:numId="10" w16cid:durableId="1037268600">
     <w:abstractNumId w:val="5"/>
   </w:num>
-  <w:num w:numId="11">
+  <w:num w:numId="11" w16cid:durableId="834607858">
     <w:abstractNumId w:val="24"/>
   </w:num>
-  <w:num w:numId="12">
+  <w:num w:numId="12" w16cid:durableId="340663651">
     <w:abstractNumId w:val="8"/>
   </w:num>
-  <w:num w:numId="13">
+  <w:num w:numId="13" w16cid:durableId="1912815220">
     <w:abstractNumId w:val="22"/>
   </w:num>
-  <w:num w:numId="14">
+  <w:num w:numId="14" w16cid:durableId="24722696">
     <w:abstractNumId w:val="2"/>
   </w:num>
-  <w:num w:numId="15">
+  <w:num w:numId="15" w16cid:durableId="69617197">
     <w:abstractNumId w:val="32"/>
   </w:num>
-  <w:num w:numId="16">
+  <w:num w:numId="16" w16cid:durableId="1865365383">
     <w:abstractNumId w:val="37"/>
   </w:num>
-  <w:num w:numId="17">
+  <w:num w:numId="17" w16cid:durableId="954286552">
     <w:abstractNumId w:val="11"/>
   </w:num>
-  <w:num w:numId="18">
+  <w:num w:numId="18" w16cid:durableId="1959603074">
     <w:abstractNumId w:val="23"/>
   </w:num>
-  <w:num w:numId="19">
+  <w:num w:numId="19" w16cid:durableId="1722560694">
     <w:abstractNumId w:val="36"/>
   </w:num>
-  <w:num w:numId="20">
+  <w:num w:numId="20" w16cid:durableId="1818954531">
     <w:abstractNumId w:val="35"/>
   </w:num>
-  <w:num w:numId="21">
+  <w:num w:numId="21" w16cid:durableId="1463766158">
     <w:abstractNumId w:val="7"/>
   </w:num>
-  <w:num w:numId="22">
+  <w:num w:numId="22" w16cid:durableId="256328195">
     <w:abstractNumId w:val="16"/>
   </w:num>
-  <w:num w:numId="23">
+  <w:num w:numId="23" w16cid:durableId="622275983">
     <w:abstractNumId w:val="0"/>
   </w:num>
-  <w:num w:numId="24">
+  <w:num w:numId="24" w16cid:durableId="1263103063">
     <w:abstractNumId w:val="13"/>
   </w:num>
-  <w:num w:numId="25">
+  <w:num w:numId="25" w16cid:durableId="2011331912">
     <w:abstractNumId w:val="39"/>
   </w:num>
-  <w:num w:numId="26">
+  <w:num w:numId="26" w16cid:durableId="625157779">
     <w:abstractNumId w:val="38"/>
   </w:num>
-  <w:num w:numId="27">
+  <w:num w:numId="27" w16cid:durableId="1243836887">
     <w:abstractNumId w:val="10"/>
   </w:num>
-  <w:num w:numId="28">
+  <w:num w:numId="28" w16cid:durableId="876283553">
     <w:abstractNumId w:val="3"/>
   </w:num>
-  <w:num w:numId="29">
+  <w:num w:numId="29" w16cid:durableId="2068409052">
     <w:abstractNumId w:val="4"/>
   </w:num>
-  <w:num w:numId="30">
+  <w:num w:numId="30" w16cid:durableId="2043892897">
     <w:abstractNumId w:val="21"/>
   </w:num>
-  <w:num w:numId="31">
+  <w:num w:numId="31" w16cid:durableId="917790492">
     <w:abstractNumId w:val="9"/>
   </w:num>
-  <w:num w:numId="32">
+  <w:num w:numId="32" w16cid:durableId="1558012390">
     <w:abstractNumId w:val="34"/>
   </w:num>
-  <w:num w:numId="33">
+  <w:num w:numId="33" w16cid:durableId="1164541572">
     <w:abstractNumId w:val="27"/>
   </w:num>
-  <w:num w:numId="34">
+  <w:num w:numId="34" w16cid:durableId="446463251">
     <w:abstractNumId w:val="6"/>
   </w:num>
-  <w:num w:numId="35">
+  <w:num w:numId="35" w16cid:durableId="99640789">
     <w:abstractNumId w:val="1"/>
   </w:num>
-  <w:num w:numId="36">
+  <w:num w:numId="36" w16cid:durableId="1183973387">
     <w:abstractNumId w:val="25"/>
   </w:num>
-  <w:num w:numId="37">
+  <w:num w:numId="37" w16cid:durableId="651252795">
     <w:abstractNumId w:val="18"/>
   </w:num>
-  <w:num w:numId="38">
+  <w:num w:numId="38" w16cid:durableId="1266697239">
     <w:abstractNumId w:val="14"/>
   </w:num>
-  <w:num w:numId="39">
+  <w:num w:numId="39" w16cid:durableId="1686712139">
     <w:abstractNumId w:val="31"/>
   </w:num>
-  <w:num w:numId="40">
+  <w:num w:numId="40" w16cid:durableId="1112747964">
     <w:abstractNumId w:val="26"/>
   </w:num>
 </w:numbering>
 </file>
 
 <file path=word/styles.xml><?xml version="1.0" encoding="utf-8"?>
-<w:styles xmlns:mc="http://schemas.openxmlformats.org/markup-compatibility/2006" xmlns:r="http://schemas.openxmlformats.org/officeDocument/2006/relationships" xmlns:w="http://schemas.openxmlformats.org/wordprocessingml/2006/main" xmlns:w14="http://schemas.microsoft.com/office/word/2010/wordml" xmlns:w15="http://schemas.microsoft.com/office/word/2012/wordml" xmlns:w16se="http://schemas.microsoft.com/office/word/2015/wordml/symex" mc:Ignorable="w14 w15 w16se">
+<w:styles xmlns:mc="http://schemas.openxmlformats.org/markup-compatibility/2006" xmlns:r="http://schemas.openxmlformats.org/officeDocument/2006/relationships" xmlns:w="http://schemas.openxmlformats.org/wordprocessingml/2006/main" xmlns:w14="http://schemas.microsoft.com/office/word/2010/wordml" xmlns:w15="http://schemas.microsoft.com/office/word/2012/wordml" xmlns:w16cex="http://schemas.microsoft.com/office/word/2018/wordml/cex" xmlns:w16cid="http://schemas.microsoft.com/office/word/2016/wordml/cid" xmlns:w16="http://schemas.microsoft.com/office/word/2018/wordml" xmlns:w16du="http://schemas.microsoft.com/office/word/2023/wordml/word16du" xmlns:w16sdtdh="http://schemas.microsoft.com/office/word/2020/wordml/sdtdatahash" xmlns:w16sdtfl="http://schemas.microsoft.com/office/word/2024/wordml/sdtformatlock" xmlns:w16se="http://schemas.microsoft.com/office/word/2015/wordml/symex" mc:Ignorable="w14 w15 w16se w16cid w16 w16cex w16sdtdh w16sdtfl w16du">
   <w:docDefaults>
     <w:rPrDefault>
       <w:rPr>
@@ -6603,7 +7571,7 @@
     </w:rPrDefault>
     <w:pPrDefault/>
   </w:docDefaults>
-  <w:latentStyles w:defLockedState="0" w:defUIPriority="0" w:defSemiHidden="0" w:defUnhideWhenUsed="0" w:defQFormat="0" w:count="371">
+  <w:latentStyles w:defLockedState="0" w:defUIPriority="0" w:defSemiHidden="0" w:defUnhideWhenUsed="0" w:defQFormat="0" w:count="376">
     <w:lsdException w:name="Normal" w:qFormat="1"/>
     <w:lsdException w:name="heading 1" w:qFormat="1"/>
     <w:lsdException w:name="heading 2" w:semiHidden="1" w:unhideWhenUsed="1" w:qFormat="1"/>
@@ -6617,8 +7585,53 @@
     <w:lsdException w:name="caption" w:semiHidden="1" w:unhideWhenUsed="1" w:qFormat="1"/>
     <w:lsdException w:name="Title" w:qFormat="1"/>
     <w:lsdException w:name="Subtitle" w:qFormat="1"/>
-    <w:lsdException w:name="Strong" w:qFormat="1"/>
+    <w:lsdException w:name="Strong" w:uiPriority="22" w:qFormat="1"/>
     <w:lsdException w:name="Emphasis" w:qFormat="1"/>
+    <w:lsdException w:name="HTML Code" w:uiPriority="99"/>
+    <w:lsdException w:name="Normal Table" w:semiHidden="1" w:unhideWhenUsed="1"/>
+    <w:lsdException w:name="Table Simple 1" w:semiHidden="1" w:unhideWhenUsed="1"/>
+    <w:lsdException w:name="Table Simple 2" w:semiHidden="1" w:unhideWhenUsed="1"/>
+    <w:lsdException w:name="Table Simple 3" w:semiHidden="1" w:unhideWhenUsed="1"/>
+    <w:lsdException w:name="Table Classic 1" w:semiHidden="1" w:unhideWhenUsed="1"/>
+    <w:lsdException w:name="Table Classic 2" w:semiHidden="1" w:unhideWhenUsed="1"/>
+    <w:lsdException w:name="Table Classic 3" w:semiHidden="1" w:unhideWhenUsed="1"/>
+    <w:lsdException w:name="Table Classic 4" w:semiHidden="1" w:unhideWhenUsed="1"/>
+    <w:lsdException w:name="Table Colorful 1" w:semiHidden="1" w:unhideWhenUsed="1"/>
+    <w:lsdException w:name="Table Colorful 2" w:semiHidden="1" w:unhideWhenUsed="1"/>
+    <w:lsdException w:name="Table Colorful 3" w:semiHidden="1" w:unhideWhenUsed="1"/>
+    <w:lsdException w:name="Table Columns 1" w:semiHidden="1" w:unhideWhenUsed="1"/>
+    <w:lsdException w:name="Table Columns 2" w:semiHidden="1" w:unhideWhenUsed="1"/>
+    <w:lsdException w:name="Table Columns 3" w:semiHidden="1" w:unhideWhenUsed="1"/>
+    <w:lsdException w:name="Table Columns 4" w:semiHidden="1" w:unhideWhenUsed="1"/>
+    <w:lsdException w:name="Table Columns 5" w:semiHidden="1" w:unhideWhenUsed="1"/>
+    <w:lsdException w:name="Table Grid 1" w:semiHidden="1" w:unhideWhenUsed="1"/>
+    <w:lsdException w:name="Table Grid 2" w:semiHidden="1" w:unhideWhenUsed="1"/>
+    <w:lsdException w:name="Table Grid 3" w:semiHidden="1" w:unhideWhenUsed="1"/>
+    <w:lsdException w:name="Table Grid 4" w:semiHidden="1" w:unhideWhenUsed="1"/>
+    <w:lsdException w:name="Table Grid 5" w:semiHidden="1" w:unhideWhenUsed="1"/>
+    <w:lsdException w:name="Table Grid 6" w:semiHidden="1" w:unhideWhenUsed="1"/>
+    <w:lsdException w:name="Table Grid 7" w:semiHidden="1" w:unhideWhenUsed="1"/>
+    <w:lsdException w:name="Table Grid 8" w:semiHidden="1" w:unhideWhenUsed="1"/>
+    <w:lsdException w:name="Table List 1" w:semiHidden="1" w:unhideWhenUsed="1"/>
+    <w:lsdException w:name="Table List 2" w:semiHidden="1" w:unhideWhenUsed="1"/>
+    <w:lsdException w:name="Table List 3" w:semiHidden="1" w:unhideWhenUsed="1"/>
+    <w:lsdException w:name="Table List 4" w:semiHidden="1" w:unhideWhenUsed="1"/>
+    <w:lsdException w:name="Table List 5" w:semiHidden="1" w:unhideWhenUsed="1"/>
+    <w:lsdException w:name="Table List 6" w:semiHidden="1" w:unhideWhenUsed="1"/>
+    <w:lsdException w:name="Table List 7" w:semiHidden="1" w:unhideWhenUsed="1"/>
+    <w:lsdException w:name="Table List 8" w:semiHidden="1" w:unhideWhenUsed="1"/>
+    <w:lsdException w:name="Table 3D effects 1" w:semiHidden="1" w:unhideWhenUsed="1"/>
+    <w:lsdException w:name="Table 3D effects 2" w:semiHidden="1" w:unhideWhenUsed="1"/>
+    <w:lsdException w:name="Table 3D effects 3" w:semiHidden="1" w:unhideWhenUsed="1"/>
+    <w:lsdException w:name="Table Contemporary" w:semiHidden="1" w:unhideWhenUsed="1"/>
+    <w:lsdException w:name="Table Elegant" w:semiHidden="1" w:unhideWhenUsed="1"/>
+    <w:lsdException w:name="Table Professional" w:semiHidden="1" w:unhideWhenUsed="1"/>
+    <w:lsdException w:name="Table Subtle 1" w:semiHidden="1" w:unhideWhenUsed="1"/>
+    <w:lsdException w:name="Table Subtle 2" w:semiHidden="1" w:unhideWhenUsed="1"/>
+    <w:lsdException w:name="Table Web 1" w:semiHidden="1" w:unhideWhenUsed="1"/>
+    <w:lsdException w:name="Table Web 2" w:semiHidden="1" w:unhideWhenUsed="1"/>
+    <w:lsdException w:name="Table Web 3" w:semiHidden="1" w:unhideWhenUsed="1"/>
+    <w:lsdException w:name="Table Theme" w:semiHidden="1" w:unhideWhenUsed="1"/>
     <w:lsdException w:name="Placeholder Text" w:semiHidden="1" w:uiPriority="99"/>
     <w:lsdException w:name="No Spacing" w:uiPriority="1" w:qFormat="1"/>
     <w:lsdException w:name="Light Shading" w:uiPriority="60"/>
@@ -6834,8 +7847,13 @@
     <w:lsdException w:name="List Table 5 Dark Accent 6" w:uiPriority="50"/>
     <w:lsdException w:name="List Table 6 Colorful Accent 6" w:uiPriority="51"/>
     <w:lsdException w:name="List Table 7 Colorful Accent 6" w:uiPriority="52"/>
+    <w:lsdException w:name="Mention" w:semiHidden="1" w:uiPriority="99" w:unhideWhenUsed="1"/>
+    <w:lsdException w:name="Smart Hyperlink" w:semiHidden="1" w:uiPriority="99" w:unhideWhenUsed="1"/>
+    <w:lsdException w:name="Hashtag" w:semiHidden="1" w:uiPriority="99" w:unhideWhenUsed="1"/>
+    <w:lsdException w:name="Unresolved Mention" w:semiHidden="1" w:uiPriority="99" w:unhideWhenUsed="1"/>
+    <w:lsdException w:name="Smart Link" w:semiHidden="1" w:uiPriority="99" w:unhideWhenUsed="1"/>
   </w:latentStyles>
-  <w:style w:type="paragraph" w:default="1" w:styleId="a">
+  <w:style w:type="paragraph" w:default="1" w:styleId="Normal">
     <w:name w:val="Normal"/>
     <w:qFormat/>
     <w:rsid w:val="00780AE7"/>
@@ -6847,13 +7865,16 @@
       <w:szCs w:val="24"/>
     </w:rPr>
   </w:style>
-  <w:style w:type="character" w:default="1" w:styleId="a0">
+  <w:style w:type="character" w:default="1" w:styleId="DefaultParagraphFont">
     <w:name w:val="Default Paragraph Font"/>
+    <w:uiPriority w:val="1"/>
+    <w:unhideWhenUsed/>
+  </w:style>
+  <w:style w:type="table" w:default="1" w:styleId="TableNormal">
+    <w:name w:val="Normal Table"/>
+    <w:uiPriority w:val="99"/>
     <w:semiHidden/>
-  </w:style>
-  <w:style w:type="table" w:default="1" w:styleId="a1">
-    <w:name w:val="Normal Table"/>
-    <w:semiHidden/>
+    <w:unhideWhenUsed/>
     <w:tblPr>
       <w:tblInd w:w="0" w:type="dxa"/>
       <w:tblCellMar>
@@ -6864,9 +7885,11 @@
       </w:tblCellMar>
     </w:tblPr>
   </w:style>
-  <w:style w:type="numbering" w:default="1" w:styleId="a2">
+  <w:style w:type="numbering" w:default="1" w:styleId="NoList">
     <w:name w:val="No List"/>
+    <w:uiPriority w:val="99"/>
     <w:semiHidden/>
+    <w:unhideWhenUsed/>
   </w:style>
   <w:style w:type="character" w:customStyle="1" w:styleId="bluetxt1">
     <w:name w:val="bluetxt1"/>
@@ -6883,9 +7906,9 @@
       <w:effect w:val="none"/>
     </w:rPr>
   </w:style>
-  <w:style w:type="paragraph" w:styleId="a3">
+  <w:style w:type="paragraph" w:styleId="Header">
     <w:name w:val="header"/>
-    <w:basedOn w:val="a"/>
+    <w:basedOn w:val="Normal"/>
     <w:pPr>
       <w:tabs>
         <w:tab w:val="center" w:pos="4153"/>
@@ -6893,13 +7916,13 @@
       </w:tabs>
     </w:pPr>
   </w:style>
-  <w:style w:type="character" w:styleId="a4">
+  <w:style w:type="character" w:styleId="PageNumber">
     <w:name w:val="page number"/>
-    <w:basedOn w:val="a0"/>
+    <w:basedOn w:val="DefaultParagraphFont"/>
   </w:style>
-  <w:style w:type="paragraph" w:styleId="a5">
+  <w:style w:type="paragraph" w:styleId="Footer">
     <w:name w:val="footer"/>
-    <w:basedOn w:val="a"/>
+    <w:basedOn w:val="Normal"/>
     <w:pPr>
       <w:tabs>
         <w:tab w:val="center" w:pos="4153"/>
@@ -6907,9 +7930,9 @@
       </w:tabs>
     </w:pPr>
   </w:style>
-  <w:style w:type="table" w:styleId="a6">
+  <w:style w:type="table" w:customStyle="1" w:styleId="a">
     <w:name w:val="טבלת רשת"/>
-    <w:basedOn w:val="a1"/>
+    <w:basedOn w:val="TableNormal"/>
     <w:rsid w:val="00725F55"/>
     <w:pPr>
       <w:bidi/>
@@ -6925,13 +7948,26 @@
       </w:tblBorders>
     </w:tblPr>
   </w:style>
-  <w:style w:type="character" w:styleId="a7">
+  <w:style w:type="character" w:styleId="Strong">
     <w:name w:val="Strong"/>
+    <w:uiPriority w:val="22"/>
     <w:qFormat/>
     <w:rsid w:val="00355C38"/>
     <w:rPr>
       <w:b/>
       <w:bCs/>
+    </w:rPr>
+  </w:style>
+  <w:style w:type="character" w:styleId="HTMLCode">
+    <w:name w:val="HTML Code"/>
+    <w:basedOn w:val="DefaultParagraphFont"/>
+    <w:uiPriority w:val="99"/>
+    <w:unhideWhenUsed/>
+    <w:rsid w:val="00D06DB2"/>
+    <w:rPr>
+      <w:rFonts w:ascii="Courier New" w:eastAsia="Times New Roman" w:hAnsi="Courier New" w:cs="Courier New"/>
+      <w:sz w:val="20"/>
+      <w:szCs w:val="20"/>
     </w:rPr>
   </w:style>
 </w:styles>

</xml_diff>